<commit_message>
Add ReadMe Learn CoreGraphic
</commit_message>
<xml_diff>
--- a/IOS/Advanced-Swift.docx
+++ b/IOS/Advanced-Swift.docx
@@ -4038,6 +4038,7 @@
         <w:t xml:space="preserve"> </w:t>
       </w:r>
       <w:proofErr w:type="spellStart"/>
+      <w:proofErr w:type="gramStart"/>
       <w:r>
         <w:rPr>
           <w:rFonts w:ascii="Times New Roman" w:hAnsi="Times New Roman" w:cs="Times New Roman"/>
@@ -4051,6 +4052,7 @@
         <w:t>self.element</w:t>
       </w:r>
       <w:proofErr w:type="spellEnd"/>
+      <w:proofErr w:type="gramEnd"/>
       <w:r>
         <w:rPr>
           <w:rFonts w:ascii="Times New Roman" w:hAnsi="Times New Roman" w:cs="Times New Roman"/>
@@ -4291,6 +4293,7 @@
         <w:t xml:space="preserve"> </w:t>
       </w:r>
       <w:proofErr w:type="spellStart"/>
+      <w:proofErr w:type="gramStart"/>
       <w:r>
         <w:rPr>
           <w:rFonts w:ascii="Times New Roman" w:hAnsi="Times New Roman" w:cs="Times New Roman"/>
@@ -4308,6 +4311,7 @@
         </w:rPr>
         <w:t xml:space="preserve"> :</w:t>
       </w:r>
+      <w:proofErr w:type="gramEnd"/>
     </w:p>
     <w:p>
       <w:pPr>
@@ -5542,23 +5546,13 @@
           <w:szCs w:val="26"/>
         </w:rPr>
       </w:pPr>
-      <w:proofErr w:type="spellStart"/>
-      <w:r>
-        <w:rPr>
-          <w:rFonts w:ascii="Times New Roman" w:hAnsi="Times New Roman" w:cs="Times New Roman"/>
-          <w:sz w:val="26"/>
-          <w:szCs w:val="26"/>
-        </w:rPr>
-        <w:t>Trong</w:t>
-      </w:r>
-      <w:proofErr w:type="spellEnd"/>
-      <w:r>
-        <w:rPr>
-          <w:rFonts w:ascii="Times New Roman" w:hAnsi="Times New Roman" w:cs="Times New Roman"/>
-          <w:sz w:val="26"/>
-          <w:szCs w:val="26"/>
-        </w:rPr>
-        <w:t xml:space="preserve"> 1 class hay struct, </w:t>
+      <w:r>
+        <w:rPr>
+          <w:rFonts w:ascii="Times New Roman" w:hAnsi="Times New Roman" w:cs="Times New Roman"/>
+          <w:sz w:val="26"/>
+          <w:szCs w:val="26"/>
+        </w:rPr>
+        <w:t xml:space="preserve">Trong 1 class hay struct, </w:t>
       </w:r>
       <w:proofErr w:type="spellStart"/>
       <w:r>
@@ -6185,6 +6179,7 @@
         <w:t xml:space="preserve"> </w:t>
       </w:r>
       <w:proofErr w:type="spellStart"/>
+      <w:proofErr w:type="gramStart"/>
       <w:r>
         <w:rPr>
           <w:rFonts w:ascii="Times New Roman" w:hAnsi="Times New Roman" w:cs="Times New Roman"/>
@@ -6204,7 +6199,18 @@
           <w:sz w:val="26"/>
           <w:szCs w:val="26"/>
         </w:rPr>
-        <w:t xml:space="preserve">() </w:t>
+        <w:t>(</w:t>
+      </w:r>
+      <w:proofErr w:type="gramEnd"/>
+      <w:r>
+        <w:rPr>
+          <w:rFonts w:ascii="Times New Roman" w:hAnsi="Times New Roman" w:cs="Times New Roman"/>
+          <w:b/>
+          <w:bCs/>
+          <w:sz w:val="26"/>
+          <w:szCs w:val="26"/>
+        </w:rPr>
+        <w:t xml:space="preserve">) </w:t>
       </w:r>
       <w:proofErr w:type="spellStart"/>
       <w:r>
@@ -7003,7 +7009,25 @@
           <w:sz w:val="26"/>
           <w:szCs w:val="26"/>
         </w:rPr>
-        <w:t xml:space="preserve"> code print(“Wait for 1 second”), </w:t>
+        <w:t xml:space="preserve"> code </w:t>
+      </w:r>
+      <w:proofErr w:type="gramStart"/>
+      <w:r>
+        <w:rPr>
+          <w:rFonts w:ascii="Times New Roman" w:hAnsi="Times New Roman" w:cs="Times New Roman"/>
+          <w:sz w:val="26"/>
+          <w:szCs w:val="26"/>
+        </w:rPr>
+        <w:t>print(</w:t>
+      </w:r>
+      <w:proofErr w:type="gramEnd"/>
+      <w:r>
+        <w:rPr>
+          <w:rFonts w:ascii="Times New Roman" w:hAnsi="Times New Roman" w:cs="Times New Roman"/>
+          <w:sz w:val="26"/>
+          <w:szCs w:val="26"/>
+        </w:rPr>
+        <w:t xml:space="preserve">“Wait for 1 second”), </w:t>
       </w:r>
       <w:proofErr w:type="spellStart"/>
       <w:r>
@@ -8817,7 +8841,25 @@
           <w:sz w:val="26"/>
           <w:szCs w:val="26"/>
         </w:rPr>
-        <w:t xml:space="preserve"> print(“Wait for 1 second”) </w:t>
+        <w:t xml:space="preserve"> </w:t>
+      </w:r>
+      <w:proofErr w:type="gramStart"/>
+      <w:r>
+        <w:rPr>
+          <w:rFonts w:ascii="Times New Roman" w:hAnsi="Times New Roman" w:cs="Times New Roman"/>
+          <w:sz w:val="26"/>
+          <w:szCs w:val="26"/>
+        </w:rPr>
+        <w:t>print(</w:t>
+      </w:r>
+      <w:proofErr w:type="gramEnd"/>
+      <w:r>
+        <w:rPr>
+          <w:rFonts w:ascii="Times New Roman" w:hAnsi="Times New Roman" w:cs="Times New Roman"/>
+          <w:sz w:val="26"/>
+          <w:szCs w:val="26"/>
+        </w:rPr>
+        <w:t xml:space="preserve">“Wait for 1 second”) </w:t>
       </w:r>
       <w:proofErr w:type="spellStart"/>
       <w:r>
@@ -11158,6 +11200,7 @@
         <w:t xml:space="preserve"> </w:t>
       </w:r>
       <w:proofErr w:type="spellStart"/>
+      <w:proofErr w:type="gramStart"/>
       <w:r>
         <w:rPr>
           <w:rFonts w:ascii="Times New Roman" w:hAnsi="Times New Roman" w:cs="Times New Roman"/>
@@ -11173,7 +11216,16 @@
           <w:sz w:val="26"/>
           <w:szCs w:val="26"/>
         </w:rPr>
-        <w:t xml:space="preserve">() </w:t>
+        <w:t>(</w:t>
+      </w:r>
+      <w:proofErr w:type="gramEnd"/>
+      <w:r>
+        <w:rPr>
+          <w:rFonts w:ascii="Times New Roman" w:hAnsi="Times New Roman" w:cs="Times New Roman"/>
+          <w:sz w:val="26"/>
+          <w:szCs w:val="26"/>
+        </w:rPr>
+        <w:t xml:space="preserve">) </w:t>
       </w:r>
       <w:proofErr w:type="spellStart"/>
       <w:r>
@@ -11626,6 +11678,7 @@
         <w:t xml:space="preserve"> default </w:t>
       </w:r>
       <w:proofErr w:type="spellStart"/>
+      <w:proofErr w:type="gramStart"/>
       <w:r>
         <w:rPr>
           <w:rFonts w:ascii="Times New Roman" w:hAnsi="Times New Roman" w:cs="Times New Roman"/>
@@ -11641,7 +11694,16 @@
           <w:sz w:val="26"/>
           <w:szCs w:val="26"/>
         </w:rPr>
-        <w:t xml:space="preserve">() </w:t>
+        <w:t>(</w:t>
+      </w:r>
+      <w:proofErr w:type="gramEnd"/>
+      <w:r>
+        <w:rPr>
+          <w:rFonts w:ascii="Times New Roman" w:hAnsi="Times New Roman" w:cs="Times New Roman"/>
+          <w:sz w:val="26"/>
+          <w:szCs w:val="26"/>
+        </w:rPr>
+        <w:t xml:space="preserve">) </w:t>
       </w:r>
       <w:proofErr w:type="spellStart"/>
       <w:r>
@@ -11967,6 +12029,14 @@
           <w:szCs w:val="26"/>
         </w:rPr>
       </w:pPr>
+      <w:r>
+        <w:rPr>
+          <w:rFonts w:ascii="Times New Roman" w:hAnsi="Times New Roman" w:cs="Times New Roman"/>
+          <w:sz w:val="26"/>
+          <w:szCs w:val="26"/>
+        </w:rPr>
+        <w:t>`</w:t>
+      </w:r>
     </w:p>
     <w:p>
       <w:pPr>
@@ -12201,7 +12271,25 @@
           <w:sz w:val="26"/>
           <w:szCs w:val="26"/>
         </w:rPr>
-        <w:t xml:space="preserve"> Convenience Init() </w:t>
+        <w:t xml:space="preserve"> Convenience </w:t>
+      </w:r>
+      <w:proofErr w:type="gramStart"/>
+      <w:r>
+        <w:rPr>
+          <w:rFonts w:ascii="Times New Roman" w:hAnsi="Times New Roman" w:cs="Times New Roman"/>
+          <w:sz w:val="26"/>
+          <w:szCs w:val="26"/>
+        </w:rPr>
+        <w:t>Init(</w:t>
+      </w:r>
+      <w:proofErr w:type="gramEnd"/>
+      <w:r>
+        <w:rPr>
+          <w:rFonts w:ascii="Times New Roman" w:hAnsi="Times New Roman" w:cs="Times New Roman"/>
+          <w:sz w:val="26"/>
+          <w:szCs w:val="26"/>
+        </w:rPr>
+        <w:t xml:space="preserve">) </w:t>
       </w:r>
     </w:p>
     <w:p>
@@ -12625,6 +12713,7 @@
         <w:t xml:space="preserve"> designated </w:t>
       </w:r>
       <w:proofErr w:type="spellStart"/>
+      <w:proofErr w:type="gramStart"/>
       <w:r>
         <w:rPr>
           <w:rFonts w:ascii="Times New Roman" w:hAnsi="Times New Roman" w:cs="Times New Roman"/>
@@ -12640,7 +12729,16 @@
           <w:sz w:val="26"/>
           <w:szCs w:val="26"/>
         </w:rPr>
-        <w:t xml:space="preserve">() </w:t>
+        <w:t>(</w:t>
+      </w:r>
+      <w:proofErr w:type="gramEnd"/>
+      <w:r>
+        <w:rPr>
+          <w:rFonts w:ascii="Times New Roman" w:hAnsi="Times New Roman" w:cs="Times New Roman"/>
+          <w:sz w:val="26"/>
+          <w:szCs w:val="26"/>
+        </w:rPr>
+        <w:t xml:space="preserve">) </w:t>
       </w:r>
       <w:proofErr w:type="spellStart"/>
       <w:r>
@@ -15509,7 +15607,25 @@
           <w:sz w:val="26"/>
           <w:szCs w:val="26"/>
         </w:rPr>
-        <w:t xml:space="preserve"> failure . </w:t>
+        <w:t xml:space="preserve"> </w:t>
+      </w:r>
+      <w:proofErr w:type="gramStart"/>
+      <w:r>
+        <w:rPr>
+          <w:rFonts w:ascii="Times New Roman" w:hAnsi="Times New Roman" w:cs="Times New Roman"/>
+          <w:sz w:val="26"/>
+          <w:szCs w:val="26"/>
+        </w:rPr>
+        <w:t>failure .</w:t>
+      </w:r>
+      <w:proofErr w:type="gramEnd"/>
+      <w:r>
+        <w:rPr>
+          <w:rFonts w:ascii="Times New Roman" w:hAnsi="Times New Roman" w:cs="Times New Roman"/>
+          <w:sz w:val="26"/>
+          <w:szCs w:val="26"/>
+        </w:rPr>
+        <w:t xml:space="preserve"> </w:t>
       </w:r>
       <w:proofErr w:type="spellStart"/>
       <w:r>
@@ -16620,6 +16736,7 @@
         <w:t xml:space="preserve"> </w:t>
       </w:r>
       <w:proofErr w:type="spellStart"/>
+      <w:proofErr w:type="gramStart"/>
       <w:r>
         <w:rPr>
           <w:rFonts w:ascii="Times New Roman" w:hAnsi="Times New Roman" w:cs="Times New Roman"/>
@@ -16635,7 +16752,16 @@
           <w:sz w:val="26"/>
           <w:szCs w:val="26"/>
         </w:rPr>
-        <w:t xml:space="preserve">() return </w:t>
+        <w:t>(</w:t>
+      </w:r>
+      <w:proofErr w:type="gramEnd"/>
+      <w:r>
+        <w:rPr>
+          <w:rFonts w:ascii="Times New Roman" w:hAnsi="Times New Roman" w:cs="Times New Roman"/>
+          <w:sz w:val="26"/>
+          <w:szCs w:val="26"/>
+        </w:rPr>
+        <w:t xml:space="preserve">) return </w:t>
       </w:r>
       <w:proofErr w:type="spellStart"/>
       <w:r>
@@ -16890,6 +17016,7 @@
         <w:t xml:space="preserve"> function </w:t>
       </w:r>
       <w:proofErr w:type="spellStart"/>
+      <w:proofErr w:type="gramStart"/>
       <w:r>
         <w:rPr>
           <w:rFonts w:ascii="Times New Roman" w:hAnsi="Times New Roman" w:cs="Times New Roman"/>
@@ -16905,7 +17032,16 @@
           <w:sz w:val="26"/>
           <w:szCs w:val="26"/>
         </w:rPr>
-        <w:t xml:space="preserve">() return </w:t>
+        <w:t>(</w:t>
+      </w:r>
+      <w:proofErr w:type="gramEnd"/>
+      <w:r>
+        <w:rPr>
+          <w:rFonts w:ascii="Times New Roman" w:hAnsi="Times New Roman" w:cs="Times New Roman"/>
+          <w:sz w:val="26"/>
+          <w:szCs w:val="26"/>
+        </w:rPr>
+        <w:t xml:space="preserve">) return </w:t>
       </w:r>
       <w:proofErr w:type="spellStart"/>
       <w:r>
@@ -17121,7 +17257,25 @@
           <w:sz w:val="26"/>
           <w:szCs w:val="26"/>
         </w:rPr>
-        <w:t xml:space="preserve"> ý case .success(Success), </w:t>
+        <w:t xml:space="preserve"> ý </w:t>
+      </w:r>
+      <w:proofErr w:type="gramStart"/>
+      <w:r>
+        <w:rPr>
+          <w:rFonts w:ascii="Times New Roman" w:hAnsi="Times New Roman" w:cs="Times New Roman"/>
+          <w:sz w:val="26"/>
+          <w:szCs w:val="26"/>
+        </w:rPr>
+        <w:t>case .success</w:t>
+      </w:r>
+      <w:proofErr w:type="gramEnd"/>
+      <w:r>
+        <w:rPr>
+          <w:rFonts w:ascii="Times New Roman" w:hAnsi="Times New Roman" w:cs="Times New Roman"/>
+          <w:sz w:val="26"/>
+          <w:szCs w:val="26"/>
+        </w:rPr>
+        <w:t xml:space="preserve">(Success), </w:t>
       </w:r>
       <w:proofErr w:type="spellStart"/>
       <w:r>
@@ -17799,6 +17953,7 @@
         <w:t xml:space="preserve"> = </w:t>
       </w:r>
       <w:proofErr w:type="spellStart"/>
+      <w:proofErr w:type="gramStart"/>
       <w:r>
         <w:rPr>
           <w:rFonts w:ascii="Times New Roman" w:hAnsi="Times New Roman" w:cs="Times New Roman"/>
@@ -17808,6 +17963,7 @@
         <w:t>food.makefood</w:t>
       </w:r>
       <w:proofErr w:type="spellEnd"/>
+      <w:proofErr w:type="gramEnd"/>
       <w:r>
         <w:rPr>
           <w:rFonts w:ascii="Times New Roman" w:hAnsi="Times New Roman" w:cs="Times New Roman"/>
@@ -19692,33 +19848,24 @@
           <w:szCs w:val="26"/>
         </w:rPr>
       </w:pPr>
-      <w:proofErr w:type="spellStart"/>
-      <w:r>
-        <w:rPr>
-          <w:rFonts w:ascii="Times New Roman" w:hAnsi="Times New Roman" w:cs="Times New Roman"/>
-          <w:sz w:val="26"/>
-          <w:szCs w:val="26"/>
-        </w:rPr>
-        <w:t>Trong</w:t>
-      </w:r>
-      <w:proofErr w:type="spellEnd"/>
-      <w:r>
-        <w:rPr>
-          <w:rFonts w:ascii="Times New Roman" w:hAnsi="Times New Roman" w:cs="Times New Roman"/>
-          <w:sz w:val="26"/>
-          <w:szCs w:val="26"/>
-        </w:rPr>
-        <w:t xml:space="preserve"> class</w:t>
-      </w:r>
-      <w:r>
-        <w:rPr>
-          <w:rFonts w:ascii="Times New Roman" w:hAnsi="Times New Roman" w:cs="Times New Roman"/>
-          <w:sz w:val="26"/>
-          <w:szCs w:val="26"/>
-        </w:rPr>
-        <w:t xml:space="preserve"> </w:t>
-      </w:r>
-      <w:proofErr w:type="spellStart"/>
+      <w:r>
+        <w:rPr>
+          <w:rFonts w:ascii="Times New Roman" w:hAnsi="Times New Roman" w:cs="Times New Roman"/>
+          <w:sz w:val="26"/>
+          <w:szCs w:val="26"/>
+        </w:rPr>
+        <w:t>Trong class</w:t>
+      </w:r>
+      <w:r>
+        <w:rPr>
+          <w:rFonts w:ascii="Times New Roman" w:hAnsi="Times New Roman" w:cs="Times New Roman"/>
+          <w:sz w:val="26"/>
+          <w:szCs w:val="26"/>
+        </w:rPr>
+        <w:t xml:space="preserve"> </w:t>
+      </w:r>
+      <w:proofErr w:type="spellStart"/>
+      <w:proofErr w:type="gramStart"/>
       <w:r>
         <w:rPr>
           <w:rFonts w:ascii="Times New Roman" w:hAnsi="Times New Roman" w:cs="Times New Roman"/>
@@ -19734,7 +19881,16 @@
           <w:sz w:val="26"/>
           <w:szCs w:val="26"/>
         </w:rPr>
-        <w:t xml:space="preserve">() ta </w:t>
+        <w:t>(</w:t>
+      </w:r>
+      <w:proofErr w:type="gramEnd"/>
+      <w:r>
+        <w:rPr>
+          <w:rFonts w:ascii="Times New Roman" w:hAnsi="Times New Roman" w:cs="Times New Roman"/>
+          <w:sz w:val="26"/>
+          <w:szCs w:val="26"/>
+        </w:rPr>
+        <w:t xml:space="preserve">) ta </w:t>
       </w:r>
       <w:proofErr w:type="spellStart"/>
       <w:r>
@@ -20392,23 +20548,13 @@
           <w:szCs w:val="26"/>
         </w:rPr>
       </w:pPr>
-      <w:proofErr w:type="spellStart"/>
-      <w:r>
-        <w:rPr>
-          <w:rFonts w:ascii="Times New Roman" w:hAnsi="Times New Roman" w:cs="Times New Roman"/>
-          <w:sz w:val="26"/>
-          <w:szCs w:val="26"/>
-        </w:rPr>
-        <w:t>Trong</w:t>
-      </w:r>
-      <w:proofErr w:type="spellEnd"/>
-      <w:r>
-        <w:rPr>
-          <w:rFonts w:ascii="Times New Roman" w:hAnsi="Times New Roman" w:cs="Times New Roman"/>
-          <w:sz w:val="26"/>
-          <w:szCs w:val="26"/>
-        </w:rPr>
-        <w:t xml:space="preserve"> protocol ta </w:t>
+      <w:r>
+        <w:rPr>
+          <w:rFonts w:ascii="Times New Roman" w:hAnsi="Times New Roman" w:cs="Times New Roman"/>
+          <w:sz w:val="26"/>
+          <w:szCs w:val="26"/>
+        </w:rPr>
+        <w:t xml:space="preserve">Trong protocol ta </w:t>
       </w:r>
       <w:proofErr w:type="spellStart"/>
       <w:r>
@@ -21208,34 +21354,34 @@
           <w:sz w:val="26"/>
           <w:szCs w:val="26"/>
         </w:rPr>
-        <w:t>say_hello</w:t>
-      </w:r>
-      <w:proofErr w:type="spellEnd"/>
-      <w:r>
-        <w:rPr>
-          <w:rFonts w:ascii="Times New Roman" w:hAnsi="Times New Roman" w:cs="Times New Roman"/>
-          <w:sz w:val="26"/>
-          <w:szCs w:val="26"/>
-        </w:rPr>
-        <w:t xml:space="preserve">(). </w:t>
-      </w:r>
-      <w:proofErr w:type="spellStart"/>
-      <w:r>
-        <w:rPr>
-          <w:rFonts w:ascii="Times New Roman" w:hAnsi="Times New Roman" w:cs="Times New Roman"/>
-          <w:sz w:val="26"/>
-          <w:szCs w:val="26"/>
-        </w:rPr>
-        <w:t>Trong</w:t>
-      </w:r>
-      <w:proofErr w:type="spellEnd"/>
-      <w:r>
-        <w:rPr>
-          <w:rFonts w:ascii="Times New Roman" w:hAnsi="Times New Roman" w:cs="Times New Roman"/>
-          <w:sz w:val="26"/>
-          <w:szCs w:val="26"/>
-        </w:rPr>
-        <w:t xml:space="preserve"> </w:t>
+        <w:t>say_</w:t>
+      </w:r>
+      <w:proofErr w:type="gramStart"/>
+      <w:r>
+        <w:rPr>
+          <w:rFonts w:ascii="Times New Roman" w:hAnsi="Times New Roman" w:cs="Times New Roman"/>
+          <w:sz w:val="26"/>
+          <w:szCs w:val="26"/>
+        </w:rPr>
+        <w:t>hello</w:t>
+      </w:r>
+      <w:proofErr w:type="spellEnd"/>
+      <w:r>
+        <w:rPr>
+          <w:rFonts w:ascii="Times New Roman" w:hAnsi="Times New Roman" w:cs="Times New Roman"/>
+          <w:sz w:val="26"/>
+          <w:szCs w:val="26"/>
+        </w:rPr>
+        <w:t>(</w:t>
+      </w:r>
+      <w:proofErr w:type="gramEnd"/>
+      <w:r>
+        <w:rPr>
+          <w:rFonts w:ascii="Times New Roman" w:hAnsi="Times New Roman" w:cs="Times New Roman"/>
+          <w:sz w:val="26"/>
+          <w:szCs w:val="26"/>
+        </w:rPr>
+        <w:t xml:space="preserve">). Trong </w:t>
       </w:r>
       <w:proofErr w:type="spellStart"/>
       <w:r>
@@ -22007,16 +22153,34 @@
           <w:sz w:val="26"/>
           <w:szCs w:val="26"/>
         </w:rPr>
-        <w:t>say_hello</w:t>
-      </w:r>
-      <w:proofErr w:type="spellEnd"/>
-      <w:r>
-        <w:rPr>
-          <w:rFonts w:ascii="Times New Roman" w:hAnsi="Times New Roman" w:cs="Times New Roman"/>
-          <w:sz w:val="26"/>
-          <w:szCs w:val="26"/>
-        </w:rPr>
-        <w:t>()</w:t>
+        <w:t>say_</w:t>
+      </w:r>
+      <w:proofErr w:type="gramStart"/>
+      <w:r>
+        <w:rPr>
+          <w:rFonts w:ascii="Times New Roman" w:hAnsi="Times New Roman" w:cs="Times New Roman"/>
+          <w:sz w:val="26"/>
+          <w:szCs w:val="26"/>
+        </w:rPr>
+        <w:t>hello</w:t>
+      </w:r>
+      <w:proofErr w:type="spellEnd"/>
+      <w:r>
+        <w:rPr>
+          <w:rFonts w:ascii="Times New Roman" w:hAnsi="Times New Roman" w:cs="Times New Roman"/>
+          <w:sz w:val="26"/>
+          <w:szCs w:val="26"/>
+        </w:rPr>
+        <w:t>(</w:t>
+      </w:r>
+      <w:proofErr w:type="gramEnd"/>
+      <w:r>
+        <w:rPr>
+          <w:rFonts w:ascii="Times New Roman" w:hAnsi="Times New Roman" w:cs="Times New Roman"/>
+          <w:sz w:val="26"/>
+          <w:szCs w:val="26"/>
+        </w:rPr>
+        <w:t>)</w:t>
       </w:r>
       <w:r>
         <w:rPr>
@@ -23215,16 +23379,34 @@
           <w:sz w:val="26"/>
           <w:szCs w:val="26"/>
         </w:rPr>
-        <w:t>say_haha</w:t>
-      </w:r>
-      <w:proofErr w:type="spellEnd"/>
-      <w:r>
-        <w:rPr>
-          <w:rFonts w:ascii="Times New Roman" w:hAnsi="Times New Roman" w:cs="Times New Roman"/>
-          <w:sz w:val="26"/>
-          <w:szCs w:val="26"/>
-        </w:rPr>
-        <w:t xml:space="preserve">() </w:t>
+        <w:t>say_</w:t>
+      </w:r>
+      <w:proofErr w:type="gramStart"/>
+      <w:r>
+        <w:rPr>
+          <w:rFonts w:ascii="Times New Roman" w:hAnsi="Times New Roman" w:cs="Times New Roman"/>
+          <w:sz w:val="26"/>
+          <w:szCs w:val="26"/>
+        </w:rPr>
+        <w:t>haha</w:t>
+      </w:r>
+      <w:proofErr w:type="spellEnd"/>
+      <w:r>
+        <w:rPr>
+          <w:rFonts w:ascii="Times New Roman" w:hAnsi="Times New Roman" w:cs="Times New Roman"/>
+          <w:sz w:val="26"/>
+          <w:szCs w:val="26"/>
+        </w:rPr>
+        <w:t>(</w:t>
+      </w:r>
+      <w:proofErr w:type="gramEnd"/>
+      <w:r>
+        <w:rPr>
+          <w:rFonts w:ascii="Times New Roman" w:hAnsi="Times New Roman" w:cs="Times New Roman"/>
+          <w:sz w:val="26"/>
+          <w:szCs w:val="26"/>
+        </w:rPr>
+        <w:t xml:space="preserve">) </w:t>
       </w:r>
       <w:proofErr w:type="spellStart"/>
       <w:r>
@@ -23367,16 +23549,34 @@
           <w:sz w:val="26"/>
           <w:szCs w:val="26"/>
         </w:rPr>
-        <w:t>say_haha</w:t>
-      </w:r>
-      <w:proofErr w:type="spellEnd"/>
-      <w:r>
-        <w:rPr>
-          <w:rFonts w:ascii="Times New Roman" w:hAnsi="Times New Roman" w:cs="Times New Roman"/>
-          <w:sz w:val="26"/>
-          <w:szCs w:val="26"/>
-        </w:rPr>
-        <w:t xml:space="preserve">() protocol </w:t>
+        <w:t>say_</w:t>
+      </w:r>
+      <w:proofErr w:type="gramStart"/>
+      <w:r>
+        <w:rPr>
+          <w:rFonts w:ascii="Times New Roman" w:hAnsi="Times New Roman" w:cs="Times New Roman"/>
+          <w:sz w:val="26"/>
+          <w:szCs w:val="26"/>
+        </w:rPr>
+        <w:t>haha</w:t>
+      </w:r>
+      <w:proofErr w:type="spellEnd"/>
+      <w:r>
+        <w:rPr>
+          <w:rFonts w:ascii="Times New Roman" w:hAnsi="Times New Roman" w:cs="Times New Roman"/>
+          <w:sz w:val="26"/>
+          <w:szCs w:val="26"/>
+        </w:rPr>
+        <w:t>(</w:t>
+      </w:r>
+      <w:proofErr w:type="gramEnd"/>
+      <w:r>
+        <w:rPr>
+          <w:rFonts w:ascii="Times New Roman" w:hAnsi="Times New Roman" w:cs="Times New Roman"/>
+          <w:sz w:val="26"/>
+          <w:szCs w:val="26"/>
+        </w:rPr>
+        <w:t xml:space="preserve">) protocol </w:t>
       </w:r>
       <w:proofErr w:type="spellStart"/>
       <w:r>
@@ -23411,23 +23611,13 @@
           <w:szCs w:val="26"/>
         </w:rPr>
       </w:pPr>
-      <w:proofErr w:type="spellStart"/>
-      <w:r>
-        <w:rPr>
-          <w:rFonts w:ascii="Times New Roman" w:hAnsi="Times New Roman" w:cs="Times New Roman"/>
-          <w:sz w:val="26"/>
-          <w:szCs w:val="26"/>
-        </w:rPr>
-        <w:t>Trong</w:t>
-      </w:r>
-      <w:proofErr w:type="spellEnd"/>
-      <w:r>
-        <w:rPr>
-          <w:rFonts w:ascii="Times New Roman" w:hAnsi="Times New Roman" w:cs="Times New Roman"/>
-          <w:sz w:val="26"/>
-          <w:szCs w:val="26"/>
-        </w:rPr>
-        <w:t xml:space="preserve"> </w:t>
+      <w:r>
+        <w:rPr>
+          <w:rFonts w:ascii="Times New Roman" w:hAnsi="Times New Roman" w:cs="Times New Roman"/>
+          <w:sz w:val="26"/>
+          <w:szCs w:val="26"/>
+        </w:rPr>
+        <w:t xml:space="preserve">Trong </w:t>
       </w:r>
       <w:r>
         <w:rPr>
@@ -23552,16 +23742,34 @@
           <w:sz w:val="26"/>
           <w:szCs w:val="26"/>
         </w:rPr>
-        <w:t>say_hello</w:t>
-      </w:r>
-      <w:proofErr w:type="spellEnd"/>
-      <w:r>
-        <w:rPr>
-          <w:rFonts w:ascii="Times New Roman" w:hAnsi="Times New Roman" w:cs="Times New Roman"/>
-          <w:sz w:val="26"/>
-          <w:szCs w:val="26"/>
-        </w:rPr>
-        <w:t xml:space="preserve">() </w:t>
+        <w:t>say_</w:t>
+      </w:r>
+      <w:proofErr w:type="gramStart"/>
+      <w:r>
+        <w:rPr>
+          <w:rFonts w:ascii="Times New Roman" w:hAnsi="Times New Roman" w:cs="Times New Roman"/>
+          <w:sz w:val="26"/>
+          <w:szCs w:val="26"/>
+        </w:rPr>
+        <w:t>hello</w:t>
+      </w:r>
+      <w:proofErr w:type="spellEnd"/>
+      <w:r>
+        <w:rPr>
+          <w:rFonts w:ascii="Times New Roman" w:hAnsi="Times New Roman" w:cs="Times New Roman"/>
+          <w:sz w:val="26"/>
+          <w:szCs w:val="26"/>
+        </w:rPr>
+        <w:t>(</w:t>
+      </w:r>
+      <w:proofErr w:type="gramEnd"/>
+      <w:r>
+        <w:rPr>
+          <w:rFonts w:ascii="Times New Roman" w:hAnsi="Times New Roman" w:cs="Times New Roman"/>
+          <w:sz w:val="26"/>
+          <w:szCs w:val="26"/>
+        </w:rPr>
+        <w:t xml:space="preserve">) </w:t>
       </w:r>
       <w:proofErr w:type="spellStart"/>
       <w:r>
@@ -25638,8 +25846,20 @@
           <w:sz w:val="26"/>
           <w:szCs w:val="26"/>
         </w:rPr>
-        <w:t>Codable, Encodable, Decodable, Comparable,…</w:t>
-      </w:r>
+        <w:t xml:space="preserve">Codable, Encodable, Decodable, </w:t>
+      </w:r>
+      <w:proofErr w:type="gramStart"/>
+      <w:r>
+        <w:rPr>
+          <w:rFonts w:ascii="Times New Roman" w:hAnsi="Times New Roman" w:cs="Times New Roman"/>
+          <w:b/>
+          <w:bCs/>
+          <w:sz w:val="26"/>
+          <w:szCs w:val="26"/>
+        </w:rPr>
+        <w:t>Comparable,…</w:t>
+      </w:r>
+      <w:proofErr w:type="gramEnd"/>
     </w:p>
     <w:p>
       <w:pPr>
@@ -26629,6 +26849,7 @@
         </w:rPr>
         <w:t xml:space="preserve"> </w:t>
       </w:r>
+      <w:proofErr w:type="gramStart"/>
       <w:r>
         <w:rPr>
           <w:rFonts w:ascii="Times New Roman" w:hAnsi="Times New Roman" w:cs="Times New Roman"/>
@@ -26637,9 +26858,9 @@
           <w:sz w:val="26"/>
           <w:szCs w:val="26"/>
         </w:rPr>
-        <w:t xml:space="preserve">let(let! </w:t>
-      </w:r>
-      <w:proofErr w:type="spellStart"/>
+        <w:t>let(</w:t>
+      </w:r>
+      <w:proofErr w:type="gramEnd"/>
       <w:r>
         <w:rPr>
           <w:rFonts w:ascii="Times New Roman" w:hAnsi="Times New Roman" w:cs="Times New Roman"/>
@@ -26648,9 +26869,9 @@
           <w:sz w:val="26"/>
           <w:szCs w:val="26"/>
         </w:rPr>
-        <w:t>Và</w:t>
-      </w:r>
-      <w:proofErr w:type="spellEnd"/>
+        <w:t xml:space="preserve">let! </w:t>
+      </w:r>
+      <w:proofErr w:type="spellStart"/>
       <w:r>
         <w:rPr>
           <w:rFonts w:ascii="Times New Roman" w:hAnsi="Times New Roman" w:cs="Times New Roman"/>
@@ -26659,269 +26880,9 @@
           <w:sz w:val="26"/>
           <w:szCs w:val="26"/>
         </w:rPr>
-        <w:t xml:space="preserve"> let?) </w:t>
-      </w:r>
-      <w:r>
-        <w:rPr>
-          <w:rFonts w:ascii="Times New Roman" w:hAnsi="Times New Roman" w:cs="Times New Roman"/>
-          <w:sz w:val="26"/>
-          <w:szCs w:val="26"/>
-        </w:rPr>
-        <w:t xml:space="preserve">, </w:t>
-      </w:r>
-      <w:proofErr w:type="spellStart"/>
-      <w:r>
-        <w:rPr>
-          <w:rFonts w:ascii="Times New Roman" w:hAnsi="Times New Roman" w:cs="Times New Roman"/>
-          <w:sz w:val="26"/>
-          <w:szCs w:val="26"/>
-        </w:rPr>
-        <w:t>thì</w:t>
-      </w:r>
-      <w:proofErr w:type="spellEnd"/>
-      <w:r>
-        <w:rPr>
-          <w:rFonts w:ascii="Times New Roman" w:hAnsi="Times New Roman" w:cs="Times New Roman"/>
-          <w:sz w:val="26"/>
-          <w:szCs w:val="26"/>
-        </w:rPr>
-        <w:t xml:space="preserve"> </w:t>
-      </w:r>
-      <w:proofErr w:type="spellStart"/>
-      <w:r>
-        <w:rPr>
-          <w:rFonts w:ascii="Times New Roman" w:hAnsi="Times New Roman" w:cs="Times New Roman"/>
-          <w:sz w:val="26"/>
-          <w:szCs w:val="26"/>
-        </w:rPr>
-        <w:t>biến</w:t>
-      </w:r>
-      <w:proofErr w:type="spellEnd"/>
-      <w:r>
-        <w:rPr>
-          <w:rFonts w:ascii="Times New Roman" w:hAnsi="Times New Roman" w:cs="Times New Roman"/>
-          <w:sz w:val="26"/>
-          <w:szCs w:val="26"/>
-        </w:rPr>
-        <w:t xml:space="preserve"> </w:t>
-      </w:r>
-      <w:proofErr w:type="spellStart"/>
-      <w:r>
-        <w:rPr>
-          <w:rFonts w:ascii="Times New Roman" w:hAnsi="Times New Roman" w:cs="Times New Roman"/>
-          <w:sz w:val="26"/>
-          <w:szCs w:val="26"/>
-        </w:rPr>
-        <w:t>đó</w:t>
-      </w:r>
-      <w:proofErr w:type="spellEnd"/>
-      <w:r>
-        <w:rPr>
-          <w:rFonts w:ascii="Times New Roman" w:hAnsi="Times New Roman" w:cs="Times New Roman"/>
-          <w:sz w:val="26"/>
-          <w:szCs w:val="26"/>
-        </w:rPr>
-        <w:t xml:space="preserve"> </w:t>
-      </w:r>
-      <w:proofErr w:type="spellStart"/>
-      <w:r>
-        <w:rPr>
-          <w:rFonts w:ascii="Times New Roman" w:hAnsi="Times New Roman" w:cs="Times New Roman"/>
-          <w:sz w:val="26"/>
-          <w:szCs w:val="26"/>
-        </w:rPr>
-        <w:t>phải</w:t>
-      </w:r>
-      <w:proofErr w:type="spellEnd"/>
-      <w:r>
-        <w:rPr>
-          <w:rFonts w:ascii="Times New Roman" w:hAnsi="Times New Roman" w:cs="Times New Roman"/>
-          <w:sz w:val="26"/>
-          <w:szCs w:val="26"/>
-        </w:rPr>
-        <w:t xml:space="preserve"> </w:t>
-      </w:r>
-      <w:proofErr w:type="spellStart"/>
-      <w:r>
-        <w:rPr>
-          <w:rFonts w:ascii="Times New Roman" w:hAnsi="Times New Roman" w:cs="Times New Roman"/>
-          <w:sz w:val="26"/>
-          <w:szCs w:val="26"/>
-        </w:rPr>
-        <w:t>được</w:t>
-      </w:r>
-      <w:proofErr w:type="spellEnd"/>
-      <w:r>
-        <w:rPr>
-          <w:rFonts w:ascii="Times New Roman" w:hAnsi="Times New Roman" w:cs="Times New Roman"/>
-          <w:sz w:val="26"/>
-          <w:szCs w:val="26"/>
-        </w:rPr>
-        <w:t xml:space="preserve"> </w:t>
-      </w:r>
-      <w:proofErr w:type="spellStart"/>
-      <w:r>
-        <w:rPr>
-          <w:rFonts w:ascii="Times New Roman" w:hAnsi="Times New Roman" w:cs="Times New Roman"/>
-          <w:sz w:val="26"/>
-          <w:szCs w:val="26"/>
-        </w:rPr>
-        <w:t>gán</w:t>
-      </w:r>
-      <w:proofErr w:type="spellEnd"/>
-      <w:r>
-        <w:rPr>
-          <w:rFonts w:ascii="Times New Roman" w:hAnsi="Times New Roman" w:cs="Times New Roman"/>
-          <w:sz w:val="26"/>
-          <w:szCs w:val="26"/>
-        </w:rPr>
-        <w:t xml:space="preserve"> default value </w:t>
-      </w:r>
-      <w:proofErr w:type="spellStart"/>
-      <w:r>
-        <w:rPr>
-          <w:rFonts w:ascii="Times New Roman" w:hAnsi="Times New Roman" w:cs="Times New Roman"/>
-          <w:sz w:val="26"/>
-          <w:szCs w:val="26"/>
-        </w:rPr>
-        <w:t>hoặc</w:t>
-      </w:r>
-      <w:proofErr w:type="spellEnd"/>
-      <w:r>
-        <w:rPr>
-          <w:rFonts w:ascii="Times New Roman" w:hAnsi="Times New Roman" w:cs="Times New Roman"/>
-          <w:sz w:val="26"/>
-          <w:szCs w:val="26"/>
-        </w:rPr>
-        <w:t xml:space="preserve"> </w:t>
-      </w:r>
-      <w:proofErr w:type="spellStart"/>
-      <w:r>
-        <w:rPr>
-          <w:rFonts w:ascii="Times New Roman" w:hAnsi="Times New Roman" w:cs="Times New Roman"/>
-          <w:sz w:val="26"/>
-          <w:szCs w:val="26"/>
-        </w:rPr>
-        <w:t>phải</w:t>
-      </w:r>
-      <w:proofErr w:type="spellEnd"/>
-      <w:r>
-        <w:rPr>
-          <w:rFonts w:ascii="Times New Roman" w:hAnsi="Times New Roman" w:cs="Times New Roman"/>
-          <w:sz w:val="26"/>
-          <w:szCs w:val="26"/>
-        </w:rPr>
-        <w:t xml:space="preserve"> </w:t>
-      </w:r>
-      <w:proofErr w:type="spellStart"/>
-      <w:r>
-        <w:rPr>
-          <w:rFonts w:ascii="Times New Roman" w:hAnsi="Times New Roman" w:cs="Times New Roman"/>
-          <w:sz w:val="26"/>
-          <w:szCs w:val="26"/>
-        </w:rPr>
-        <w:t>được</w:t>
-      </w:r>
-      <w:proofErr w:type="spellEnd"/>
-      <w:r>
-        <w:rPr>
-          <w:rFonts w:ascii="Times New Roman" w:hAnsi="Times New Roman" w:cs="Times New Roman"/>
-          <w:sz w:val="26"/>
-          <w:szCs w:val="26"/>
-        </w:rPr>
-        <w:t xml:space="preserve"> </w:t>
-      </w:r>
-      <w:proofErr w:type="spellStart"/>
-      <w:r>
-        <w:rPr>
-          <w:rFonts w:ascii="Times New Roman" w:hAnsi="Times New Roman" w:cs="Times New Roman"/>
-          <w:sz w:val="26"/>
-          <w:szCs w:val="26"/>
-        </w:rPr>
-        <w:t>gán</w:t>
-      </w:r>
-      <w:proofErr w:type="spellEnd"/>
-      <w:r>
-        <w:rPr>
-          <w:rFonts w:ascii="Times New Roman" w:hAnsi="Times New Roman" w:cs="Times New Roman"/>
-          <w:sz w:val="26"/>
-          <w:szCs w:val="26"/>
-        </w:rPr>
-        <w:t xml:space="preserve"> </w:t>
-      </w:r>
-      <w:proofErr w:type="spellStart"/>
-      <w:r>
-        <w:rPr>
-          <w:rFonts w:ascii="Times New Roman" w:hAnsi="Times New Roman" w:cs="Times New Roman"/>
-          <w:sz w:val="26"/>
-          <w:szCs w:val="26"/>
-        </w:rPr>
-        <w:t>giá</w:t>
-      </w:r>
-      <w:proofErr w:type="spellEnd"/>
-      <w:r>
-        <w:rPr>
-          <w:rFonts w:ascii="Times New Roman" w:hAnsi="Times New Roman" w:cs="Times New Roman"/>
-          <w:sz w:val="26"/>
-          <w:szCs w:val="26"/>
-        </w:rPr>
-        <w:t xml:space="preserve"> </w:t>
-      </w:r>
-      <w:proofErr w:type="spellStart"/>
-      <w:r>
-        <w:rPr>
-          <w:rFonts w:ascii="Times New Roman" w:hAnsi="Times New Roman" w:cs="Times New Roman"/>
-          <w:sz w:val="26"/>
-          <w:szCs w:val="26"/>
-        </w:rPr>
-        <w:t>trị</w:t>
-      </w:r>
-      <w:proofErr w:type="spellEnd"/>
-      <w:r>
-        <w:rPr>
-          <w:rFonts w:ascii="Times New Roman" w:hAnsi="Times New Roman" w:cs="Times New Roman"/>
-          <w:sz w:val="26"/>
-          <w:szCs w:val="26"/>
-        </w:rPr>
-        <w:t xml:space="preserve"> </w:t>
-      </w:r>
-      <w:proofErr w:type="spellStart"/>
-      <w:r>
-        <w:rPr>
-          <w:rFonts w:ascii="Times New Roman" w:hAnsi="Times New Roman" w:cs="Times New Roman"/>
-          <w:sz w:val="26"/>
-          <w:szCs w:val="26"/>
-        </w:rPr>
-        <w:t>trong</w:t>
-      </w:r>
-      <w:proofErr w:type="spellEnd"/>
-      <w:r>
-        <w:rPr>
-          <w:rFonts w:ascii="Times New Roman" w:hAnsi="Times New Roman" w:cs="Times New Roman"/>
-          <w:sz w:val="26"/>
-          <w:szCs w:val="26"/>
-        </w:rPr>
-        <w:t xml:space="preserve"> </w:t>
-      </w:r>
-      <w:proofErr w:type="spellStart"/>
-      <w:r>
-        <w:rPr>
-          <w:rFonts w:ascii="Times New Roman" w:hAnsi="Times New Roman" w:cs="Times New Roman"/>
-          <w:sz w:val="26"/>
-          <w:szCs w:val="26"/>
-        </w:rPr>
-        <w:t>hàm</w:t>
-      </w:r>
-      <w:proofErr w:type="spellEnd"/>
-      <w:r>
-        <w:rPr>
-          <w:rFonts w:ascii="Times New Roman" w:hAnsi="Times New Roman" w:cs="Times New Roman"/>
-          <w:sz w:val="26"/>
-          <w:szCs w:val="26"/>
-        </w:rPr>
-        <w:t xml:space="preserve"> </w:t>
-      </w:r>
-      <w:proofErr w:type="spellStart"/>
+        <w:t>Và</w:t>
+      </w:r>
+      <w:proofErr w:type="spellEnd"/>
       <w:r>
         <w:rPr>
           <w:rFonts w:ascii="Times New Roman" w:hAnsi="Times New Roman" w:cs="Times New Roman"/>
@@ -26930,9 +26891,9 @@
           <w:sz w:val="26"/>
           <w:szCs w:val="26"/>
         </w:rPr>
-        <w:t>init</w:t>
-      </w:r>
-      <w:proofErr w:type="spellEnd"/>
+        <w:t xml:space="preserve"> let?</w:t>
+      </w:r>
+      <w:proofErr w:type="gramStart"/>
       <w:r>
         <w:rPr>
           <w:rFonts w:ascii="Times New Roman" w:hAnsi="Times New Roman" w:cs="Times New Roman"/>
@@ -26941,34 +26902,33 @@
           <w:sz w:val="26"/>
           <w:szCs w:val="26"/>
         </w:rPr>
-        <w:t xml:space="preserve">(). </w:t>
-      </w:r>
-      <w:proofErr w:type="spellStart"/>
-      <w:r>
-        <w:rPr>
-          <w:rFonts w:ascii="Times New Roman" w:hAnsi="Times New Roman" w:cs="Times New Roman"/>
-          <w:sz w:val="26"/>
-          <w:szCs w:val="26"/>
-        </w:rPr>
-        <w:t>Nhưng</w:t>
-      </w:r>
-      <w:proofErr w:type="spellEnd"/>
-      <w:r>
-        <w:rPr>
-          <w:rFonts w:ascii="Times New Roman" w:hAnsi="Times New Roman" w:cs="Times New Roman"/>
-          <w:sz w:val="26"/>
-          <w:szCs w:val="26"/>
-        </w:rPr>
-        <w:t xml:space="preserve"> </w:t>
-      </w:r>
-      <w:proofErr w:type="spellStart"/>
-      <w:r>
-        <w:rPr>
-          <w:rFonts w:ascii="Times New Roman" w:hAnsi="Times New Roman" w:cs="Times New Roman"/>
-          <w:sz w:val="26"/>
-          <w:szCs w:val="26"/>
-        </w:rPr>
-        <w:t>với</w:t>
+        <w:t xml:space="preserve">) </w:t>
+      </w:r>
+      <w:r>
+        <w:rPr>
+          <w:rFonts w:ascii="Times New Roman" w:hAnsi="Times New Roman" w:cs="Times New Roman"/>
+          <w:sz w:val="26"/>
+          <w:szCs w:val="26"/>
+        </w:rPr>
+        <w:t>,</w:t>
+      </w:r>
+      <w:proofErr w:type="gramEnd"/>
+      <w:r>
+        <w:rPr>
+          <w:rFonts w:ascii="Times New Roman" w:hAnsi="Times New Roman" w:cs="Times New Roman"/>
+          <w:sz w:val="26"/>
+          <w:szCs w:val="26"/>
+        </w:rPr>
+        <w:t xml:space="preserve"> </w:t>
+      </w:r>
+      <w:proofErr w:type="spellStart"/>
+      <w:r>
+        <w:rPr>
+          <w:rFonts w:ascii="Times New Roman" w:hAnsi="Times New Roman" w:cs="Times New Roman"/>
+          <w:sz w:val="26"/>
+          <w:szCs w:val="26"/>
+        </w:rPr>
+        <w:t>thì</w:t>
       </w:r>
       <w:proofErr w:type="spellEnd"/>
       <w:r>
@@ -26997,6 +26957,223 @@
         </w:rPr>
         <w:t xml:space="preserve"> </w:t>
       </w:r>
+      <w:proofErr w:type="spellStart"/>
+      <w:r>
+        <w:rPr>
+          <w:rFonts w:ascii="Times New Roman" w:hAnsi="Times New Roman" w:cs="Times New Roman"/>
+          <w:sz w:val="26"/>
+          <w:szCs w:val="26"/>
+        </w:rPr>
+        <w:t>đó</w:t>
+      </w:r>
+      <w:proofErr w:type="spellEnd"/>
+      <w:r>
+        <w:rPr>
+          <w:rFonts w:ascii="Times New Roman" w:hAnsi="Times New Roman" w:cs="Times New Roman"/>
+          <w:sz w:val="26"/>
+          <w:szCs w:val="26"/>
+        </w:rPr>
+        <w:t xml:space="preserve"> </w:t>
+      </w:r>
+      <w:proofErr w:type="spellStart"/>
+      <w:r>
+        <w:rPr>
+          <w:rFonts w:ascii="Times New Roman" w:hAnsi="Times New Roman" w:cs="Times New Roman"/>
+          <w:sz w:val="26"/>
+          <w:szCs w:val="26"/>
+        </w:rPr>
+        <w:t>phải</w:t>
+      </w:r>
+      <w:proofErr w:type="spellEnd"/>
+      <w:r>
+        <w:rPr>
+          <w:rFonts w:ascii="Times New Roman" w:hAnsi="Times New Roman" w:cs="Times New Roman"/>
+          <w:sz w:val="26"/>
+          <w:szCs w:val="26"/>
+        </w:rPr>
+        <w:t xml:space="preserve"> </w:t>
+      </w:r>
+      <w:proofErr w:type="spellStart"/>
+      <w:r>
+        <w:rPr>
+          <w:rFonts w:ascii="Times New Roman" w:hAnsi="Times New Roman" w:cs="Times New Roman"/>
+          <w:sz w:val="26"/>
+          <w:szCs w:val="26"/>
+        </w:rPr>
+        <w:t>được</w:t>
+      </w:r>
+      <w:proofErr w:type="spellEnd"/>
+      <w:r>
+        <w:rPr>
+          <w:rFonts w:ascii="Times New Roman" w:hAnsi="Times New Roman" w:cs="Times New Roman"/>
+          <w:sz w:val="26"/>
+          <w:szCs w:val="26"/>
+        </w:rPr>
+        <w:t xml:space="preserve"> </w:t>
+      </w:r>
+      <w:proofErr w:type="spellStart"/>
+      <w:r>
+        <w:rPr>
+          <w:rFonts w:ascii="Times New Roman" w:hAnsi="Times New Roman" w:cs="Times New Roman"/>
+          <w:sz w:val="26"/>
+          <w:szCs w:val="26"/>
+        </w:rPr>
+        <w:t>gán</w:t>
+      </w:r>
+      <w:proofErr w:type="spellEnd"/>
+      <w:r>
+        <w:rPr>
+          <w:rFonts w:ascii="Times New Roman" w:hAnsi="Times New Roman" w:cs="Times New Roman"/>
+          <w:sz w:val="26"/>
+          <w:szCs w:val="26"/>
+        </w:rPr>
+        <w:t xml:space="preserve"> default value </w:t>
+      </w:r>
+      <w:proofErr w:type="spellStart"/>
+      <w:r>
+        <w:rPr>
+          <w:rFonts w:ascii="Times New Roman" w:hAnsi="Times New Roman" w:cs="Times New Roman"/>
+          <w:sz w:val="26"/>
+          <w:szCs w:val="26"/>
+        </w:rPr>
+        <w:t>hoặc</w:t>
+      </w:r>
+      <w:proofErr w:type="spellEnd"/>
+      <w:r>
+        <w:rPr>
+          <w:rFonts w:ascii="Times New Roman" w:hAnsi="Times New Roman" w:cs="Times New Roman"/>
+          <w:sz w:val="26"/>
+          <w:szCs w:val="26"/>
+        </w:rPr>
+        <w:t xml:space="preserve"> </w:t>
+      </w:r>
+      <w:proofErr w:type="spellStart"/>
+      <w:r>
+        <w:rPr>
+          <w:rFonts w:ascii="Times New Roman" w:hAnsi="Times New Roman" w:cs="Times New Roman"/>
+          <w:sz w:val="26"/>
+          <w:szCs w:val="26"/>
+        </w:rPr>
+        <w:t>phải</w:t>
+      </w:r>
+      <w:proofErr w:type="spellEnd"/>
+      <w:r>
+        <w:rPr>
+          <w:rFonts w:ascii="Times New Roman" w:hAnsi="Times New Roman" w:cs="Times New Roman"/>
+          <w:sz w:val="26"/>
+          <w:szCs w:val="26"/>
+        </w:rPr>
+        <w:t xml:space="preserve"> </w:t>
+      </w:r>
+      <w:proofErr w:type="spellStart"/>
+      <w:r>
+        <w:rPr>
+          <w:rFonts w:ascii="Times New Roman" w:hAnsi="Times New Roman" w:cs="Times New Roman"/>
+          <w:sz w:val="26"/>
+          <w:szCs w:val="26"/>
+        </w:rPr>
+        <w:t>được</w:t>
+      </w:r>
+      <w:proofErr w:type="spellEnd"/>
+      <w:r>
+        <w:rPr>
+          <w:rFonts w:ascii="Times New Roman" w:hAnsi="Times New Roman" w:cs="Times New Roman"/>
+          <w:sz w:val="26"/>
+          <w:szCs w:val="26"/>
+        </w:rPr>
+        <w:t xml:space="preserve"> </w:t>
+      </w:r>
+      <w:proofErr w:type="spellStart"/>
+      <w:r>
+        <w:rPr>
+          <w:rFonts w:ascii="Times New Roman" w:hAnsi="Times New Roman" w:cs="Times New Roman"/>
+          <w:sz w:val="26"/>
+          <w:szCs w:val="26"/>
+        </w:rPr>
+        <w:t>gán</w:t>
+      </w:r>
+      <w:proofErr w:type="spellEnd"/>
+      <w:r>
+        <w:rPr>
+          <w:rFonts w:ascii="Times New Roman" w:hAnsi="Times New Roman" w:cs="Times New Roman"/>
+          <w:sz w:val="26"/>
+          <w:szCs w:val="26"/>
+        </w:rPr>
+        <w:t xml:space="preserve"> </w:t>
+      </w:r>
+      <w:proofErr w:type="spellStart"/>
+      <w:r>
+        <w:rPr>
+          <w:rFonts w:ascii="Times New Roman" w:hAnsi="Times New Roman" w:cs="Times New Roman"/>
+          <w:sz w:val="26"/>
+          <w:szCs w:val="26"/>
+        </w:rPr>
+        <w:t>giá</w:t>
+      </w:r>
+      <w:proofErr w:type="spellEnd"/>
+      <w:r>
+        <w:rPr>
+          <w:rFonts w:ascii="Times New Roman" w:hAnsi="Times New Roman" w:cs="Times New Roman"/>
+          <w:sz w:val="26"/>
+          <w:szCs w:val="26"/>
+        </w:rPr>
+        <w:t xml:space="preserve"> </w:t>
+      </w:r>
+      <w:proofErr w:type="spellStart"/>
+      <w:r>
+        <w:rPr>
+          <w:rFonts w:ascii="Times New Roman" w:hAnsi="Times New Roman" w:cs="Times New Roman"/>
+          <w:sz w:val="26"/>
+          <w:szCs w:val="26"/>
+        </w:rPr>
+        <w:t>trị</w:t>
+      </w:r>
+      <w:proofErr w:type="spellEnd"/>
+      <w:r>
+        <w:rPr>
+          <w:rFonts w:ascii="Times New Roman" w:hAnsi="Times New Roman" w:cs="Times New Roman"/>
+          <w:sz w:val="26"/>
+          <w:szCs w:val="26"/>
+        </w:rPr>
+        <w:t xml:space="preserve"> </w:t>
+      </w:r>
+      <w:proofErr w:type="spellStart"/>
+      <w:r>
+        <w:rPr>
+          <w:rFonts w:ascii="Times New Roman" w:hAnsi="Times New Roman" w:cs="Times New Roman"/>
+          <w:sz w:val="26"/>
+          <w:szCs w:val="26"/>
+        </w:rPr>
+        <w:t>trong</w:t>
+      </w:r>
+      <w:proofErr w:type="spellEnd"/>
+      <w:r>
+        <w:rPr>
+          <w:rFonts w:ascii="Times New Roman" w:hAnsi="Times New Roman" w:cs="Times New Roman"/>
+          <w:sz w:val="26"/>
+          <w:szCs w:val="26"/>
+        </w:rPr>
+        <w:t xml:space="preserve"> </w:t>
+      </w:r>
+      <w:proofErr w:type="spellStart"/>
+      <w:r>
+        <w:rPr>
+          <w:rFonts w:ascii="Times New Roman" w:hAnsi="Times New Roman" w:cs="Times New Roman"/>
+          <w:sz w:val="26"/>
+          <w:szCs w:val="26"/>
+        </w:rPr>
+        <w:t>hàm</w:t>
+      </w:r>
+      <w:proofErr w:type="spellEnd"/>
+      <w:r>
+        <w:rPr>
+          <w:rFonts w:ascii="Times New Roman" w:hAnsi="Times New Roman" w:cs="Times New Roman"/>
+          <w:sz w:val="26"/>
+          <w:szCs w:val="26"/>
+        </w:rPr>
+        <w:t xml:space="preserve"> </w:t>
+      </w:r>
+      <w:proofErr w:type="spellStart"/>
       <w:r>
         <w:rPr>
           <w:rFonts w:ascii="Times New Roman" w:hAnsi="Times New Roman" w:cs="Times New Roman"/>
@@ -27005,315 +27182,9 @@
           <w:sz w:val="26"/>
           <w:szCs w:val="26"/>
         </w:rPr>
-        <w:t xml:space="preserve">var? hay var! </w:t>
-      </w:r>
-      <w:proofErr w:type="spellStart"/>
-      <w:r>
-        <w:rPr>
-          <w:rFonts w:ascii="Times New Roman" w:hAnsi="Times New Roman" w:cs="Times New Roman"/>
-          <w:sz w:val="26"/>
-          <w:szCs w:val="26"/>
-        </w:rPr>
-        <w:t>thì</w:t>
-      </w:r>
-      <w:proofErr w:type="spellEnd"/>
-      <w:r>
-        <w:rPr>
-          <w:rFonts w:ascii="Times New Roman" w:hAnsi="Times New Roman" w:cs="Times New Roman"/>
-          <w:sz w:val="26"/>
-          <w:szCs w:val="26"/>
-        </w:rPr>
-        <w:t xml:space="preserve"> </w:t>
-      </w:r>
-      <w:proofErr w:type="spellStart"/>
-      <w:r>
-        <w:rPr>
-          <w:rFonts w:ascii="Times New Roman" w:hAnsi="Times New Roman" w:cs="Times New Roman"/>
-          <w:sz w:val="26"/>
-          <w:szCs w:val="26"/>
-        </w:rPr>
-        <w:t>chúng</w:t>
-      </w:r>
-      <w:proofErr w:type="spellEnd"/>
-      <w:r>
-        <w:rPr>
-          <w:rFonts w:ascii="Times New Roman" w:hAnsi="Times New Roman" w:cs="Times New Roman"/>
-          <w:sz w:val="26"/>
-          <w:szCs w:val="26"/>
-        </w:rPr>
-        <w:t xml:space="preserve"> ko </w:t>
-      </w:r>
-      <w:proofErr w:type="spellStart"/>
-      <w:r>
-        <w:rPr>
-          <w:rFonts w:ascii="Times New Roman" w:hAnsi="Times New Roman" w:cs="Times New Roman"/>
-          <w:sz w:val="26"/>
-          <w:szCs w:val="26"/>
-        </w:rPr>
-        <w:t>cần</w:t>
-      </w:r>
-      <w:proofErr w:type="spellEnd"/>
-      <w:r>
-        <w:rPr>
-          <w:rFonts w:ascii="Times New Roman" w:hAnsi="Times New Roman" w:cs="Times New Roman"/>
-          <w:sz w:val="26"/>
-          <w:szCs w:val="26"/>
-        </w:rPr>
-        <w:t xml:space="preserve"> </w:t>
-      </w:r>
-      <w:proofErr w:type="spellStart"/>
-      <w:r>
-        <w:rPr>
-          <w:rFonts w:ascii="Times New Roman" w:hAnsi="Times New Roman" w:cs="Times New Roman"/>
-          <w:sz w:val="26"/>
-          <w:szCs w:val="26"/>
-        </w:rPr>
-        <w:t>phải</w:t>
-      </w:r>
-      <w:proofErr w:type="spellEnd"/>
-      <w:r>
-        <w:rPr>
-          <w:rFonts w:ascii="Times New Roman" w:hAnsi="Times New Roman" w:cs="Times New Roman"/>
-          <w:sz w:val="26"/>
-          <w:szCs w:val="26"/>
-        </w:rPr>
-        <w:t xml:space="preserve"> </w:t>
-      </w:r>
-      <w:proofErr w:type="spellStart"/>
-      <w:r>
-        <w:rPr>
-          <w:rFonts w:ascii="Times New Roman" w:hAnsi="Times New Roman" w:cs="Times New Roman"/>
-          <w:sz w:val="26"/>
-          <w:szCs w:val="26"/>
-        </w:rPr>
-        <w:t>gán</w:t>
-      </w:r>
-      <w:proofErr w:type="spellEnd"/>
-      <w:r>
-        <w:rPr>
-          <w:rFonts w:ascii="Times New Roman" w:hAnsi="Times New Roman" w:cs="Times New Roman"/>
-          <w:sz w:val="26"/>
-          <w:szCs w:val="26"/>
-        </w:rPr>
-        <w:t xml:space="preserve"> default value </w:t>
-      </w:r>
-      <w:proofErr w:type="spellStart"/>
-      <w:r>
-        <w:rPr>
-          <w:rFonts w:ascii="Times New Roman" w:hAnsi="Times New Roman" w:cs="Times New Roman"/>
-          <w:sz w:val="26"/>
-          <w:szCs w:val="26"/>
-        </w:rPr>
-        <w:t>và</w:t>
-      </w:r>
-      <w:proofErr w:type="spellEnd"/>
-      <w:r>
-        <w:rPr>
-          <w:rFonts w:ascii="Times New Roman" w:hAnsi="Times New Roman" w:cs="Times New Roman"/>
-          <w:sz w:val="26"/>
-          <w:szCs w:val="26"/>
-        </w:rPr>
-        <w:t xml:space="preserve"> </w:t>
-      </w:r>
-      <w:proofErr w:type="spellStart"/>
-      <w:r>
-        <w:rPr>
-          <w:rFonts w:ascii="Times New Roman" w:hAnsi="Times New Roman" w:cs="Times New Roman"/>
-          <w:sz w:val="26"/>
-          <w:szCs w:val="26"/>
-        </w:rPr>
-        <w:t>cũng</w:t>
-      </w:r>
-      <w:proofErr w:type="spellEnd"/>
-      <w:r>
-        <w:rPr>
-          <w:rFonts w:ascii="Times New Roman" w:hAnsi="Times New Roman" w:cs="Times New Roman"/>
-          <w:sz w:val="26"/>
-          <w:szCs w:val="26"/>
-        </w:rPr>
-        <w:t xml:space="preserve"> </w:t>
-      </w:r>
-      <w:proofErr w:type="spellStart"/>
-      <w:r>
-        <w:rPr>
-          <w:rFonts w:ascii="Times New Roman" w:hAnsi="Times New Roman" w:cs="Times New Roman"/>
-          <w:sz w:val="26"/>
-          <w:szCs w:val="26"/>
-        </w:rPr>
-        <w:t>không</w:t>
-      </w:r>
-      <w:proofErr w:type="spellEnd"/>
-      <w:r>
-        <w:rPr>
-          <w:rFonts w:ascii="Times New Roman" w:hAnsi="Times New Roman" w:cs="Times New Roman"/>
-          <w:sz w:val="26"/>
-          <w:szCs w:val="26"/>
-        </w:rPr>
-        <w:t xml:space="preserve"> </w:t>
-      </w:r>
-      <w:proofErr w:type="spellStart"/>
-      <w:r>
-        <w:rPr>
-          <w:rFonts w:ascii="Times New Roman" w:hAnsi="Times New Roman" w:cs="Times New Roman"/>
-          <w:sz w:val="26"/>
-          <w:szCs w:val="26"/>
-        </w:rPr>
-        <w:t>cần</w:t>
-      </w:r>
-      <w:proofErr w:type="spellEnd"/>
-      <w:r>
-        <w:rPr>
-          <w:rFonts w:ascii="Times New Roman" w:hAnsi="Times New Roman" w:cs="Times New Roman"/>
-          <w:sz w:val="26"/>
-          <w:szCs w:val="26"/>
-        </w:rPr>
-        <w:t xml:space="preserve"> </w:t>
-      </w:r>
-      <w:proofErr w:type="spellStart"/>
-      <w:r>
-        <w:rPr>
-          <w:rFonts w:ascii="Times New Roman" w:hAnsi="Times New Roman" w:cs="Times New Roman"/>
-          <w:sz w:val="26"/>
-          <w:szCs w:val="26"/>
-        </w:rPr>
-        <w:t>phải</w:t>
-      </w:r>
-      <w:proofErr w:type="spellEnd"/>
-      <w:r>
-        <w:rPr>
-          <w:rFonts w:ascii="Times New Roman" w:hAnsi="Times New Roman" w:cs="Times New Roman"/>
-          <w:sz w:val="26"/>
-          <w:szCs w:val="26"/>
-        </w:rPr>
-        <w:t xml:space="preserve"> </w:t>
-      </w:r>
-      <w:proofErr w:type="spellStart"/>
-      <w:r>
-        <w:rPr>
-          <w:rFonts w:ascii="Times New Roman" w:hAnsi="Times New Roman" w:cs="Times New Roman"/>
-          <w:sz w:val="26"/>
-          <w:szCs w:val="26"/>
-        </w:rPr>
-        <w:t>gán</w:t>
-      </w:r>
-      <w:proofErr w:type="spellEnd"/>
-      <w:r>
-        <w:rPr>
-          <w:rFonts w:ascii="Times New Roman" w:hAnsi="Times New Roman" w:cs="Times New Roman"/>
-          <w:sz w:val="26"/>
-          <w:szCs w:val="26"/>
-        </w:rPr>
-        <w:t xml:space="preserve"> </w:t>
-      </w:r>
-      <w:proofErr w:type="spellStart"/>
-      <w:r>
-        <w:rPr>
-          <w:rFonts w:ascii="Times New Roman" w:hAnsi="Times New Roman" w:cs="Times New Roman"/>
-          <w:sz w:val="26"/>
-          <w:szCs w:val="26"/>
-        </w:rPr>
-        <w:t>giá</w:t>
-      </w:r>
-      <w:proofErr w:type="spellEnd"/>
-      <w:r>
-        <w:rPr>
-          <w:rFonts w:ascii="Times New Roman" w:hAnsi="Times New Roman" w:cs="Times New Roman"/>
-          <w:sz w:val="26"/>
-          <w:szCs w:val="26"/>
-        </w:rPr>
-        <w:t xml:space="preserve"> </w:t>
-      </w:r>
-      <w:proofErr w:type="spellStart"/>
-      <w:r>
-        <w:rPr>
-          <w:rFonts w:ascii="Times New Roman" w:hAnsi="Times New Roman" w:cs="Times New Roman"/>
-          <w:sz w:val="26"/>
-          <w:szCs w:val="26"/>
-        </w:rPr>
-        <w:t>trị</w:t>
-      </w:r>
-      <w:proofErr w:type="spellEnd"/>
-      <w:r>
-        <w:rPr>
-          <w:rFonts w:ascii="Times New Roman" w:hAnsi="Times New Roman" w:cs="Times New Roman"/>
-          <w:sz w:val="26"/>
-          <w:szCs w:val="26"/>
-        </w:rPr>
-        <w:t xml:space="preserve"> </w:t>
-      </w:r>
-      <w:proofErr w:type="spellStart"/>
-      <w:r>
-        <w:rPr>
-          <w:rFonts w:ascii="Times New Roman" w:hAnsi="Times New Roman" w:cs="Times New Roman"/>
-          <w:sz w:val="26"/>
-          <w:szCs w:val="26"/>
-        </w:rPr>
-        <w:t>cho</w:t>
-      </w:r>
-      <w:proofErr w:type="spellEnd"/>
-      <w:r>
-        <w:rPr>
-          <w:rFonts w:ascii="Times New Roman" w:hAnsi="Times New Roman" w:cs="Times New Roman"/>
-          <w:sz w:val="26"/>
-          <w:szCs w:val="26"/>
-        </w:rPr>
-        <w:t xml:space="preserve"> </w:t>
-      </w:r>
-      <w:proofErr w:type="spellStart"/>
-      <w:r>
-        <w:rPr>
-          <w:rFonts w:ascii="Times New Roman" w:hAnsi="Times New Roman" w:cs="Times New Roman"/>
-          <w:sz w:val="26"/>
-          <w:szCs w:val="26"/>
-        </w:rPr>
-        <w:t>chúng</w:t>
-      </w:r>
-      <w:proofErr w:type="spellEnd"/>
-      <w:r>
-        <w:rPr>
-          <w:rFonts w:ascii="Times New Roman" w:hAnsi="Times New Roman" w:cs="Times New Roman"/>
-          <w:sz w:val="26"/>
-          <w:szCs w:val="26"/>
-        </w:rPr>
-        <w:t xml:space="preserve"> </w:t>
-      </w:r>
-      <w:proofErr w:type="spellStart"/>
-      <w:r>
-        <w:rPr>
-          <w:rFonts w:ascii="Times New Roman" w:hAnsi="Times New Roman" w:cs="Times New Roman"/>
-          <w:sz w:val="26"/>
-          <w:szCs w:val="26"/>
-        </w:rPr>
-        <w:t>trong</w:t>
-      </w:r>
-      <w:proofErr w:type="spellEnd"/>
-      <w:r>
-        <w:rPr>
-          <w:rFonts w:ascii="Times New Roman" w:hAnsi="Times New Roman" w:cs="Times New Roman"/>
-          <w:sz w:val="26"/>
-          <w:szCs w:val="26"/>
-        </w:rPr>
-        <w:t xml:space="preserve"> </w:t>
-      </w:r>
-      <w:proofErr w:type="spellStart"/>
-      <w:r>
-        <w:rPr>
-          <w:rFonts w:ascii="Times New Roman" w:hAnsi="Times New Roman" w:cs="Times New Roman"/>
-          <w:sz w:val="26"/>
-          <w:szCs w:val="26"/>
-        </w:rPr>
-        <w:t>hàm</w:t>
-      </w:r>
-      <w:proofErr w:type="spellEnd"/>
-      <w:r>
-        <w:rPr>
-          <w:rFonts w:ascii="Times New Roman" w:hAnsi="Times New Roman" w:cs="Times New Roman"/>
-          <w:sz w:val="26"/>
-          <w:szCs w:val="26"/>
-        </w:rPr>
-        <w:t xml:space="preserve"> </w:t>
-      </w:r>
-      <w:proofErr w:type="spellStart"/>
+        <w:t>init</w:t>
+      </w:r>
+      <w:proofErr w:type="spellEnd"/>
       <w:r>
         <w:rPr>
           <w:rFonts w:ascii="Times New Roman" w:hAnsi="Times New Roman" w:cs="Times New Roman"/>
@@ -27322,9 +27193,62 @@
           <w:sz w:val="26"/>
           <w:szCs w:val="26"/>
         </w:rPr>
-        <w:t>init</w:t>
-      </w:r>
-      <w:proofErr w:type="spellEnd"/>
+        <w:t xml:space="preserve">(). </w:t>
+      </w:r>
+      <w:proofErr w:type="spellStart"/>
+      <w:r>
+        <w:rPr>
+          <w:rFonts w:ascii="Times New Roman" w:hAnsi="Times New Roman" w:cs="Times New Roman"/>
+          <w:sz w:val="26"/>
+          <w:szCs w:val="26"/>
+        </w:rPr>
+        <w:t>Nhưng</w:t>
+      </w:r>
+      <w:proofErr w:type="spellEnd"/>
+      <w:r>
+        <w:rPr>
+          <w:rFonts w:ascii="Times New Roman" w:hAnsi="Times New Roman" w:cs="Times New Roman"/>
+          <w:sz w:val="26"/>
+          <w:szCs w:val="26"/>
+        </w:rPr>
+        <w:t xml:space="preserve"> </w:t>
+      </w:r>
+      <w:proofErr w:type="spellStart"/>
+      <w:r>
+        <w:rPr>
+          <w:rFonts w:ascii="Times New Roman" w:hAnsi="Times New Roman" w:cs="Times New Roman"/>
+          <w:sz w:val="26"/>
+          <w:szCs w:val="26"/>
+        </w:rPr>
+        <w:t>với</w:t>
+      </w:r>
+      <w:proofErr w:type="spellEnd"/>
+      <w:r>
+        <w:rPr>
+          <w:rFonts w:ascii="Times New Roman" w:hAnsi="Times New Roman" w:cs="Times New Roman"/>
+          <w:sz w:val="26"/>
+          <w:szCs w:val="26"/>
+        </w:rPr>
+        <w:t xml:space="preserve"> </w:t>
+      </w:r>
+      <w:proofErr w:type="spellStart"/>
+      <w:r>
+        <w:rPr>
+          <w:rFonts w:ascii="Times New Roman" w:hAnsi="Times New Roman" w:cs="Times New Roman"/>
+          <w:sz w:val="26"/>
+          <w:szCs w:val="26"/>
+        </w:rPr>
+        <w:t>biến</w:t>
+      </w:r>
+      <w:proofErr w:type="spellEnd"/>
+      <w:r>
+        <w:rPr>
+          <w:rFonts w:ascii="Times New Roman" w:hAnsi="Times New Roman" w:cs="Times New Roman"/>
+          <w:sz w:val="26"/>
+          <w:szCs w:val="26"/>
+        </w:rPr>
+        <w:t xml:space="preserve"> </w:t>
+      </w:r>
       <w:r>
         <w:rPr>
           <w:rFonts w:ascii="Times New Roman" w:hAnsi="Times New Roman" w:cs="Times New Roman"/>
@@ -27333,7 +27257,347 @@
           <w:sz w:val="26"/>
           <w:szCs w:val="26"/>
         </w:rPr>
-        <w:t>().</w:t>
+        <w:t xml:space="preserve">var? hay var! </w:t>
+      </w:r>
+      <w:proofErr w:type="spellStart"/>
+      <w:r>
+        <w:rPr>
+          <w:rFonts w:ascii="Times New Roman" w:hAnsi="Times New Roman" w:cs="Times New Roman"/>
+          <w:sz w:val="26"/>
+          <w:szCs w:val="26"/>
+        </w:rPr>
+        <w:t>thì</w:t>
+      </w:r>
+      <w:proofErr w:type="spellEnd"/>
+      <w:r>
+        <w:rPr>
+          <w:rFonts w:ascii="Times New Roman" w:hAnsi="Times New Roman" w:cs="Times New Roman"/>
+          <w:sz w:val="26"/>
+          <w:szCs w:val="26"/>
+        </w:rPr>
+        <w:t xml:space="preserve"> </w:t>
+      </w:r>
+      <w:proofErr w:type="spellStart"/>
+      <w:r>
+        <w:rPr>
+          <w:rFonts w:ascii="Times New Roman" w:hAnsi="Times New Roman" w:cs="Times New Roman"/>
+          <w:sz w:val="26"/>
+          <w:szCs w:val="26"/>
+        </w:rPr>
+        <w:t>chúng</w:t>
+      </w:r>
+      <w:proofErr w:type="spellEnd"/>
+      <w:r>
+        <w:rPr>
+          <w:rFonts w:ascii="Times New Roman" w:hAnsi="Times New Roman" w:cs="Times New Roman"/>
+          <w:sz w:val="26"/>
+          <w:szCs w:val="26"/>
+        </w:rPr>
+        <w:t xml:space="preserve"> ko </w:t>
+      </w:r>
+      <w:proofErr w:type="spellStart"/>
+      <w:r>
+        <w:rPr>
+          <w:rFonts w:ascii="Times New Roman" w:hAnsi="Times New Roman" w:cs="Times New Roman"/>
+          <w:sz w:val="26"/>
+          <w:szCs w:val="26"/>
+        </w:rPr>
+        <w:t>cần</w:t>
+      </w:r>
+      <w:proofErr w:type="spellEnd"/>
+      <w:r>
+        <w:rPr>
+          <w:rFonts w:ascii="Times New Roman" w:hAnsi="Times New Roman" w:cs="Times New Roman"/>
+          <w:sz w:val="26"/>
+          <w:szCs w:val="26"/>
+        </w:rPr>
+        <w:t xml:space="preserve"> </w:t>
+      </w:r>
+      <w:proofErr w:type="spellStart"/>
+      <w:r>
+        <w:rPr>
+          <w:rFonts w:ascii="Times New Roman" w:hAnsi="Times New Roman" w:cs="Times New Roman"/>
+          <w:sz w:val="26"/>
+          <w:szCs w:val="26"/>
+        </w:rPr>
+        <w:t>phải</w:t>
+      </w:r>
+      <w:proofErr w:type="spellEnd"/>
+      <w:r>
+        <w:rPr>
+          <w:rFonts w:ascii="Times New Roman" w:hAnsi="Times New Roman" w:cs="Times New Roman"/>
+          <w:sz w:val="26"/>
+          <w:szCs w:val="26"/>
+        </w:rPr>
+        <w:t xml:space="preserve"> </w:t>
+      </w:r>
+      <w:proofErr w:type="spellStart"/>
+      <w:r>
+        <w:rPr>
+          <w:rFonts w:ascii="Times New Roman" w:hAnsi="Times New Roman" w:cs="Times New Roman"/>
+          <w:sz w:val="26"/>
+          <w:szCs w:val="26"/>
+        </w:rPr>
+        <w:t>gán</w:t>
+      </w:r>
+      <w:proofErr w:type="spellEnd"/>
+      <w:r>
+        <w:rPr>
+          <w:rFonts w:ascii="Times New Roman" w:hAnsi="Times New Roman" w:cs="Times New Roman"/>
+          <w:sz w:val="26"/>
+          <w:szCs w:val="26"/>
+        </w:rPr>
+        <w:t xml:space="preserve"> default value </w:t>
+      </w:r>
+      <w:proofErr w:type="spellStart"/>
+      <w:r>
+        <w:rPr>
+          <w:rFonts w:ascii="Times New Roman" w:hAnsi="Times New Roman" w:cs="Times New Roman"/>
+          <w:sz w:val="26"/>
+          <w:szCs w:val="26"/>
+        </w:rPr>
+        <w:t>và</w:t>
+      </w:r>
+      <w:proofErr w:type="spellEnd"/>
+      <w:r>
+        <w:rPr>
+          <w:rFonts w:ascii="Times New Roman" w:hAnsi="Times New Roman" w:cs="Times New Roman"/>
+          <w:sz w:val="26"/>
+          <w:szCs w:val="26"/>
+        </w:rPr>
+        <w:t xml:space="preserve"> </w:t>
+      </w:r>
+      <w:proofErr w:type="spellStart"/>
+      <w:r>
+        <w:rPr>
+          <w:rFonts w:ascii="Times New Roman" w:hAnsi="Times New Roman" w:cs="Times New Roman"/>
+          <w:sz w:val="26"/>
+          <w:szCs w:val="26"/>
+        </w:rPr>
+        <w:t>cũng</w:t>
+      </w:r>
+      <w:proofErr w:type="spellEnd"/>
+      <w:r>
+        <w:rPr>
+          <w:rFonts w:ascii="Times New Roman" w:hAnsi="Times New Roman" w:cs="Times New Roman"/>
+          <w:sz w:val="26"/>
+          <w:szCs w:val="26"/>
+        </w:rPr>
+        <w:t xml:space="preserve"> </w:t>
+      </w:r>
+      <w:proofErr w:type="spellStart"/>
+      <w:r>
+        <w:rPr>
+          <w:rFonts w:ascii="Times New Roman" w:hAnsi="Times New Roman" w:cs="Times New Roman"/>
+          <w:sz w:val="26"/>
+          <w:szCs w:val="26"/>
+        </w:rPr>
+        <w:t>không</w:t>
+      </w:r>
+      <w:proofErr w:type="spellEnd"/>
+      <w:r>
+        <w:rPr>
+          <w:rFonts w:ascii="Times New Roman" w:hAnsi="Times New Roman" w:cs="Times New Roman"/>
+          <w:sz w:val="26"/>
+          <w:szCs w:val="26"/>
+        </w:rPr>
+        <w:t xml:space="preserve"> </w:t>
+      </w:r>
+      <w:proofErr w:type="spellStart"/>
+      <w:r>
+        <w:rPr>
+          <w:rFonts w:ascii="Times New Roman" w:hAnsi="Times New Roman" w:cs="Times New Roman"/>
+          <w:sz w:val="26"/>
+          <w:szCs w:val="26"/>
+        </w:rPr>
+        <w:t>cần</w:t>
+      </w:r>
+      <w:proofErr w:type="spellEnd"/>
+      <w:r>
+        <w:rPr>
+          <w:rFonts w:ascii="Times New Roman" w:hAnsi="Times New Roman" w:cs="Times New Roman"/>
+          <w:sz w:val="26"/>
+          <w:szCs w:val="26"/>
+        </w:rPr>
+        <w:t xml:space="preserve"> </w:t>
+      </w:r>
+      <w:proofErr w:type="spellStart"/>
+      <w:r>
+        <w:rPr>
+          <w:rFonts w:ascii="Times New Roman" w:hAnsi="Times New Roman" w:cs="Times New Roman"/>
+          <w:sz w:val="26"/>
+          <w:szCs w:val="26"/>
+        </w:rPr>
+        <w:t>phải</w:t>
+      </w:r>
+      <w:proofErr w:type="spellEnd"/>
+      <w:r>
+        <w:rPr>
+          <w:rFonts w:ascii="Times New Roman" w:hAnsi="Times New Roman" w:cs="Times New Roman"/>
+          <w:sz w:val="26"/>
+          <w:szCs w:val="26"/>
+        </w:rPr>
+        <w:t xml:space="preserve"> </w:t>
+      </w:r>
+      <w:proofErr w:type="spellStart"/>
+      <w:r>
+        <w:rPr>
+          <w:rFonts w:ascii="Times New Roman" w:hAnsi="Times New Roman" w:cs="Times New Roman"/>
+          <w:sz w:val="26"/>
+          <w:szCs w:val="26"/>
+        </w:rPr>
+        <w:t>gán</w:t>
+      </w:r>
+      <w:proofErr w:type="spellEnd"/>
+      <w:r>
+        <w:rPr>
+          <w:rFonts w:ascii="Times New Roman" w:hAnsi="Times New Roman" w:cs="Times New Roman"/>
+          <w:sz w:val="26"/>
+          <w:szCs w:val="26"/>
+        </w:rPr>
+        <w:t xml:space="preserve"> </w:t>
+      </w:r>
+      <w:proofErr w:type="spellStart"/>
+      <w:r>
+        <w:rPr>
+          <w:rFonts w:ascii="Times New Roman" w:hAnsi="Times New Roman" w:cs="Times New Roman"/>
+          <w:sz w:val="26"/>
+          <w:szCs w:val="26"/>
+        </w:rPr>
+        <w:t>giá</w:t>
+      </w:r>
+      <w:proofErr w:type="spellEnd"/>
+      <w:r>
+        <w:rPr>
+          <w:rFonts w:ascii="Times New Roman" w:hAnsi="Times New Roman" w:cs="Times New Roman"/>
+          <w:sz w:val="26"/>
+          <w:szCs w:val="26"/>
+        </w:rPr>
+        <w:t xml:space="preserve"> </w:t>
+      </w:r>
+      <w:proofErr w:type="spellStart"/>
+      <w:r>
+        <w:rPr>
+          <w:rFonts w:ascii="Times New Roman" w:hAnsi="Times New Roman" w:cs="Times New Roman"/>
+          <w:sz w:val="26"/>
+          <w:szCs w:val="26"/>
+        </w:rPr>
+        <w:t>trị</w:t>
+      </w:r>
+      <w:proofErr w:type="spellEnd"/>
+      <w:r>
+        <w:rPr>
+          <w:rFonts w:ascii="Times New Roman" w:hAnsi="Times New Roman" w:cs="Times New Roman"/>
+          <w:sz w:val="26"/>
+          <w:szCs w:val="26"/>
+        </w:rPr>
+        <w:t xml:space="preserve"> </w:t>
+      </w:r>
+      <w:proofErr w:type="spellStart"/>
+      <w:r>
+        <w:rPr>
+          <w:rFonts w:ascii="Times New Roman" w:hAnsi="Times New Roman" w:cs="Times New Roman"/>
+          <w:sz w:val="26"/>
+          <w:szCs w:val="26"/>
+        </w:rPr>
+        <w:t>cho</w:t>
+      </w:r>
+      <w:proofErr w:type="spellEnd"/>
+      <w:r>
+        <w:rPr>
+          <w:rFonts w:ascii="Times New Roman" w:hAnsi="Times New Roman" w:cs="Times New Roman"/>
+          <w:sz w:val="26"/>
+          <w:szCs w:val="26"/>
+        </w:rPr>
+        <w:t xml:space="preserve"> </w:t>
+      </w:r>
+      <w:proofErr w:type="spellStart"/>
+      <w:r>
+        <w:rPr>
+          <w:rFonts w:ascii="Times New Roman" w:hAnsi="Times New Roman" w:cs="Times New Roman"/>
+          <w:sz w:val="26"/>
+          <w:szCs w:val="26"/>
+        </w:rPr>
+        <w:t>chúng</w:t>
+      </w:r>
+      <w:proofErr w:type="spellEnd"/>
+      <w:r>
+        <w:rPr>
+          <w:rFonts w:ascii="Times New Roman" w:hAnsi="Times New Roman" w:cs="Times New Roman"/>
+          <w:sz w:val="26"/>
+          <w:szCs w:val="26"/>
+        </w:rPr>
+        <w:t xml:space="preserve"> </w:t>
+      </w:r>
+      <w:proofErr w:type="spellStart"/>
+      <w:r>
+        <w:rPr>
+          <w:rFonts w:ascii="Times New Roman" w:hAnsi="Times New Roman" w:cs="Times New Roman"/>
+          <w:sz w:val="26"/>
+          <w:szCs w:val="26"/>
+        </w:rPr>
+        <w:t>trong</w:t>
+      </w:r>
+      <w:proofErr w:type="spellEnd"/>
+      <w:r>
+        <w:rPr>
+          <w:rFonts w:ascii="Times New Roman" w:hAnsi="Times New Roman" w:cs="Times New Roman"/>
+          <w:sz w:val="26"/>
+          <w:szCs w:val="26"/>
+        </w:rPr>
+        <w:t xml:space="preserve"> </w:t>
+      </w:r>
+      <w:proofErr w:type="spellStart"/>
+      <w:r>
+        <w:rPr>
+          <w:rFonts w:ascii="Times New Roman" w:hAnsi="Times New Roman" w:cs="Times New Roman"/>
+          <w:sz w:val="26"/>
+          <w:szCs w:val="26"/>
+        </w:rPr>
+        <w:t>hàm</w:t>
+      </w:r>
+      <w:proofErr w:type="spellEnd"/>
+      <w:r>
+        <w:rPr>
+          <w:rFonts w:ascii="Times New Roman" w:hAnsi="Times New Roman" w:cs="Times New Roman"/>
+          <w:sz w:val="26"/>
+          <w:szCs w:val="26"/>
+        </w:rPr>
+        <w:t xml:space="preserve"> </w:t>
+      </w:r>
+      <w:proofErr w:type="spellStart"/>
+      <w:proofErr w:type="gramStart"/>
+      <w:r>
+        <w:rPr>
+          <w:rFonts w:ascii="Times New Roman" w:hAnsi="Times New Roman" w:cs="Times New Roman"/>
+          <w:b/>
+          <w:bCs/>
+          <w:sz w:val="26"/>
+          <w:szCs w:val="26"/>
+        </w:rPr>
+        <w:t>init</w:t>
+      </w:r>
+      <w:proofErr w:type="spellEnd"/>
+      <w:r>
+        <w:rPr>
+          <w:rFonts w:ascii="Times New Roman" w:hAnsi="Times New Roman" w:cs="Times New Roman"/>
+          <w:b/>
+          <w:bCs/>
+          <w:sz w:val="26"/>
+          <w:szCs w:val="26"/>
+        </w:rPr>
+        <w:t>(</w:t>
+      </w:r>
+      <w:proofErr w:type="gramEnd"/>
+      <w:r>
+        <w:rPr>
+          <w:rFonts w:ascii="Times New Roman" w:hAnsi="Times New Roman" w:cs="Times New Roman"/>
+          <w:b/>
+          <w:bCs/>
+          <w:sz w:val="26"/>
+          <w:szCs w:val="26"/>
+        </w:rPr>
+        <w:t>).</w:t>
       </w:r>
     </w:p>
     <w:p>
@@ -27502,6 +27766,7 @@
         <w:t xml:space="preserve"> </w:t>
       </w:r>
       <w:proofErr w:type="spellStart"/>
+      <w:proofErr w:type="gramStart"/>
       <w:r>
         <w:rPr>
           <w:rFonts w:ascii="Times New Roman" w:hAnsi="Times New Roman" w:cs="Times New Roman"/>
@@ -27521,7 +27786,18 @@
           <w:sz w:val="26"/>
           <w:szCs w:val="26"/>
         </w:rPr>
-        <w:t xml:space="preserve">() </w:t>
+        <w:t>(</w:t>
+      </w:r>
+      <w:proofErr w:type="gramEnd"/>
+      <w:r>
+        <w:rPr>
+          <w:rFonts w:ascii="Times New Roman" w:hAnsi="Times New Roman" w:cs="Times New Roman"/>
+          <w:b/>
+          <w:bCs/>
+          <w:sz w:val="26"/>
+          <w:szCs w:val="26"/>
+        </w:rPr>
+        <w:t xml:space="preserve">) </w:t>
       </w:r>
       <w:r>
         <w:rPr>
@@ -28397,7 +28673,25 @@
           <w:sz w:val="26"/>
           <w:szCs w:val="26"/>
         </w:rPr>
-        <w:t xml:space="preserve"> = {}()</w:t>
+        <w:t xml:space="preserve"> = </w:t>
+      </w:r>
+      <w:proofErr w:type="gramStart"/>
+      <w:r>
+        <w:rPr>
+          <w:rFonts w:ascii="Times New Roman" w:hAnsi="Times New Roman" w:cs="Times New Roman"/>
+          <w:sz w:val="26"/>
+          <w:szCs w:val="26"/>
+        </w:rPr>
+        <w:t>{}(</w:t>
+      </w:r>
+      <w:proofErr w:type="gramEnd"/>
+      <w:r>
+        <w:rPr>
+          <w:rFonts w:ascii="Times New Roman" w:hAnsi="Times New Roman" w:cs="Times New Roman"/>
+          <w:sz w:val="26"/>
+          <w:szCs w:val="26"/>
+        </w:rPr>
+        <w:t>)</w:t>
       </w:r>
     </w:p>
     <w:p>
@@ -28757,6 +29051,7 @@
         <w:t xml:space="preserve"> </w:t>
       </w:r>
       <w:proofErr w:type="spellStart"/>
+      <w:proofErr w:type="gramStart"/>
       <w:r>
         <w:rPr>
           <w:rFonts w:ascii="Times New Roman" w:hAnsi="Times New Roman" w:cs="Times New Roman"/>
@@ -28776,8 +29071,9 @@
           <w:sz w:val="26"/>
           <w:szCs w:val="26"/>
         </w:rPr>
-        <w:t>()</w:t>
-      </w:r>
+        <w:t>(</w:t>
+      </w:r>
+      <w:proofErr w:type="gramEnd"/>
       <w:r>
         <w:rPr>
           <w:rFonts w:ascii="Times New Roman" w:hAnsi="Times New Roman" w:cs="Times New Roman"/>
@@ -28786,43 +29082,7 @@
           <w:sz w:val="26"/>
           <w:szCs w:val="26"/>
         </w:rPr>
-        <w:t xml:space="preserve">. </w:t>
-      </w:r>
-      <w:proofErr w:type="spellStart"/>
-      <w:r>
-        <w:rPr>
-          <w:rFonts w:ascii="Times New Roman" w:hAnsi="Times New Roman" w:cs="Times New Roman"/>
-          <w:sz w:val="26"/>
-          <w:szCs w:val="26"/>
-        </w:rPr>
-        <w:t>Còn</w:t>
-      </w:r>
-      <w:proofErr w:type="spellEnd"/>
-      <w:r>
-        <w:rPr>
-          <w:rFonts w:ascii="Times New Roman" w:hAnsi="Times New Roman" w:cs="Times New Roman"/>
-          <w:sz w:val="26"/>
-          <w:szCs w:val="26"/>
-        </w:rPr>
-        <w:t xml:space="preserve"> </w:t>
-      </w:r>
-      <w:proofErr w:type="spellStart"/>
-      <w:r>
-        <w:rPr>
-          <w:rFonts w:ascii="Times New Roman" w:hAnsi="Times New Roman" w:cs="Times New Roman"/>
-          <w:sz w:val="26"/>
-          <w:szCs w:val="26"/>
-        </w:rPr>
-        <w:t>biến</w:t>
-      </w:r>
-      <w:proofErr w:type="spellEnd"/>
-      <w:r>
-        <w:rPr>
-          <w:rFonts w:ascii="Times New Roman" w:hAnsi="Times New Roman" w:cs="Times New Roman"/>
-          <w:sz w:val="26"/>
-          <w:szCs w:val="26"/>
-        </w:rPr>
-        <w:t xml:space="preserve"> </w:t>
+        <w:t>)</w:t>
       </w:r>
       <w:r>
         <w:rPr>
@@ -28832,143 +29092,44 @@
           <w:sz w:val="26"/>
           <w:szCs w:val="26"/>
         </w:rPr>
-        <w:t>var</w:t>
-      </w:r>
-      <w:r>
-        <w:rPr>
-          <w:rFonts w:ascii="Times New Roman" w:hAnsi="Times New Roman" w:cs="Times New Roman"/>
-          <w:sz w:val="26"/>
-          <w:szCs w:val="26"/>
-        </w:rPr>
-        <w:t xml:space="preserve"> </w:t>
-      </w:r>
-      <w:proofErr w:type="spellStart"/>
-      <w:r>
-        <w:rPr>
-          <w:rFonts w:ascii="Times New Roman" w:hAnsi="Times New Roman" w:cs="Times New Roman"/>
-          <w:sz w:val="26"/>
-          <w:szCs w:val="26"/>
-        </w:rPr>
-        <w:t>thì</w:t>
-      </w:r>
-      <w:proofErr w:type="spellEnd"/>
-      <w:r>
-        <w:rPr>
-          <w:rFonts w:ascii="Times New Roman" w:hAnsi="Times New Roman" w:cs="Times New Roman"/>
-          <w:sz w:val="26"/>
-          <w:szCs w:val="26"/>
-        </w:rPr>
-        <w:t xml:space="preserve"> </w:t>
-      </w:r>
-      <w:proofErr w:type="spellStart"/>
-      <w:r>
-        <w:rPr>
-          <w:rFonts w:ascii="Times New Roman" w:hAnsi="Times New Roman" w:cs="Times New Roman"/>
-          <w:sz w:val="26"/>
-          <w:szCs w:val="26"/>
-        </w:rPr>
-        <w:t>bắt</w:t>
-      </w:r>
-      <w:proofErr w:type="spellEnd"/>
-      <w:r>
-        <w:rPr>
-          <w:rFonts w:ascii="Times New Roman" w:hAnsi="Times New Roman" w:cs="Times New Roman"/>
-          <w:sz w:val="26"/>
-          <w:szCs w:val="26"/>
-        </w:rPr>
-        <w:t xml:space="preserve"> </w:t>
-      </w:r>
-      <w:proofErr w:type="spellStart"/>
-      <w:r>
-        <w:rPr>
-          <w:rFonts w:ascii="Times New Roman" w:hAnsi="Times New Roman" w:cs="Times New Roman"/>
-          <w:sz w:val="26"/>
-          <w:szCs w:val="26"/>
-        </w:rPr>
-        <w:t>buộc</w:t>
-      </w:r>
-      <w:proofErr w:type="spellEnd"/>
-      <w:r>
-        <w:rPr>
-          <w:rFonts w:ascii="Times New Roman" w:hAnsi="Times New Roman" w:cs="Times New Roman"/>
-          <w:sz w:val="26"/>
-          <w:szCs w:val="26"/>
-        </w:rPr>
-        <w:t xml:space="preserve"> </w:t>
-      </w:r>
-      <w:proofErr w:type="spellStart"/>
-      <w:r>
-        <w:rPr>
-          <w:rFonts w:ascii="Times New Roman" w:hAnsi="Times New Roman" w:cs="Times New Roman"/>
-          <w:sz w:val="26"/>
-          <w:szCs w:val="26"/>
-        </w:rPr>
-        <w:t>phải</w:t>
-      </w:r>
-      <w:proofErr w:type="spellEnd"/>
-      <w:r>
-        <w:rPr>
-          <w:rFonts w:ascii="Times New Roman" w:hAnsi="Times New Roman" w:cs="Times New Roman"/>
-          <w:sz w:val="26"/>
-          <w:szCs w:val="26"/>
-        </w:rPr>
-        <w:t xml:space="preserve"> </w:t>
-      </w:r>
-      <w:proofErr w:type="spellStart"/>
-      <w:r>
-        <w:rPr>
-          <w:rFonts w:ascii="Times New Roman" w:hAnsi="Times New Roman" w:cs="Times New Roman"/>
-          <w:sz w:val="26"/>
-          <w:szCs w:val="26"/>
-        </w:rPr>
-        <w:t>được</w:t>
-      </w:r>
-      <w:proofErr w:type="spellEnd"/>
-      <w:r>
-        <w:rPr>
-          <w:rFonts w:ascii="Times New Roman" w:hAnsi="Times New Roman" w:cs="Times New Roman"/>
-          <w:sz w:val="26"/>
-          <w:szCs w:val="26"/>
-        </w:rPr>
-        <w:t xml:space="preserve"> assign value </w:t>
-      </w:r>
-      <w:proofErr w:type="spellStart"/>
-      <w:r>
-        <w:rPr>
-          <w:rFonts w:ascii="Times New Roman" w:hAnsi="Times New Roman" w:cs="Times New Roman"/>
-          <w:sz w:val="26"/>
-          <w:szCs w:val="26"/>
-        </w:rPr>
-        <w:t>trong</w:t>
-      </w:r>
-      <w:proofErr w:type="spellEnd"/>
-      <w:r>
-        <w:rPr>
-          <w:rFonts w:ascii="Times New Roman" w:hAnsi="Times New Roman" w:cs="Times New Roman"/>
-          <w:sz w:val="26"/>
-          <w:szCs w:val="26"/>
-        </w:rPr>
-        <w:t xml:space="preserve"> </w:t>
-      </w:r>
-      <w:proofErr w:type="spellStart"/>
-      <w:r>
-        <w:rPr>
-          <w:rFonts w:ascii="Times New Roman" w:hAnsi="Times New Roman" w:cs="Times New Roman"/>
-          <w:sz w:val="26"/>
-          <w:szCs w:val="26"/>
-        </w:rPr>
-        <w:t>hàm</w:t>
-      </w:r>
-      <w:proofErr w:type="spellEnd"/>
-      <w:r>
-        <w:rPr>
-          <w:rFonts w:ascii="Times New Roman" w:hAnsi="Times New Roman" w:cs="Times New Roman"/>
-          <w:sz w:val="26"/>
-          <w:szCs w:val="26"/>
-        </w:rPr>
-        <w:t xml:space="preserve"> </w:t>
-      </w:r>
-      <w:proofErr w:type="spellStart"/>
+        <w:t xml:space="preserve">. </w:t>
+      </w:r>
+      <w:proofErr w:type="spellStart"/>
+      <w:r>
+        <w:rPr>
+          <w:rFonts w:ascii="Times New Roman" w:hAnsi="Times New Roman" w:cs="Times New Roman"/>
+          <w:sz w:val="26"/>
+          <w:szCs w:val="26"/>
+        </w:rPr>
+        <w:t>Còn</w:t>
+      </w:r>
+      <w:proofErr w:type="spellEnd"/>
+      <w:r>
+        <w:rPr>
+          <w:rFonts w:ascii="Times New Roman" w:hAnsi="Times New Roman" w:cs="Times New Roman"/>
+          <w:sz w:val="26"/>
+          <w:szCs w:val="26"/>
+        </w:rPr>
+        <w:t xml:space="preserve"> </w:t>
+      </w:r>
+      <w:proofErr w:type="spellStart"/>
+      <w:r>
+        <w:rPr>
+          <w:rFonts w:ascii="Times New Roman" w:hAnsi="Times New Roman" w:cs="Times New Roman"/>
+          <w:sz w:val="26"/>
+          <w:szCs w:val="26"/>
+        </w:rPr>
+        <w:t>biến</w:t>
+      </w:r>
+      <w:proofErr w:type="spellEnd"/>
+      <w:r>
+        <w:rPr>
+          <w:rFonts w:ascii="Times New Roman" w:hAnsi="Times New Roman" w:cs="Times New Roman"/>
+          <w:sz w:val="26"/>
+          <w:szCs w:val="26"/>
+        </w:rPr>
+        <w:t xml:space="preserve"> </w:t>
+      </w:r>
       <w:r>
         <w:rPr>
           <w:rFonts w:ascii="Times New Roman" w:hAnsi="Times New Roman" w:cs="Times New Roman"/>
@@ -28977,9 +29138,144 @@
           <w:sz w:val="26"/>
           <w:szCs w:val="26"/>
         </w:rPr>
-        <w:t>init</w:t>
-      </w:r>
-      <w:proofErr w:type="spellEnd"/>
+        <w:t>var</w:t>
+      </w:r>
+      <w:r>
+        <w:rPr>
+          <w:rFonts w:ascii="Times New Roman" w:hAnsi="Times New Roman" w:cs="Times New Roman"/>
+          <w:sz w:val="26"/>
+          <w:szCs w:val="26"/>
+        </w:rPr>
+        <w:t xml:space="preserve"> </w:t>
+      </w:r>
+      <w:proofErr w:type="spellStart"/>
+      <w:r>
+        <w:rPr>
+          <w:rFonts w:ascii="Times New Roman" w:hAnsi="Times New Roman" w:cs="Times New Roman"/>
+          <w:sz w:val="26"/>
+          <w:szCs w:val="26"/>
+        </w:rPr>
+        <w:t>thì</w:t>
+      </w:r>
+      <w:proofErr w:type="spellEnd"/>
+      <w:r>
+        <w:rPr>
+          <w:rFonts w:ascii="Times New Roman" w:hAnsi="Times New Roman" w:cs="Times New Roman"/>
+          <w:sz w:val="26"/>
+          <w:szCs w:val="26"/>
+        </w:rPr>
+        <w:t xml:space="preserve"> </w:t>
+      </w:r>
+      <w:proofErr w:type="spellStart"/>
+      <w:r>
+        <w:rPr>
+          <w:rFonts w:ascii="Times New Roman" w:hAnsi="Times New Roman" w:cs="Times New Roman"/>
+          <w:sz w:val="26"/>
+          <w:szCs w:val="26"/>
+        </w:rPr>
+        <w:t>bắt</w:t>
+      </w:r>
+      <w:proofErr w:type="spellEnd"/>
+      <w:r>
+        <w:rPr>
+          <w:rFonts w:ascii="Times New Roman" w:hAnsi="Times New Roman" w:cs="Times New Roman"/>
+          <w:sz w:val="26"/>
+          <w:szCs w:val="26"/>
+        </w:rPr>
+        <w:t xml:space="preserve"> </w:t>
+      </w:r>
+      <w:proofErr w:type="spellStart"/>
+      <w:r>
+        <w:rPr>
+          <w:rFonts w:ascii="Times New Roman" w:hAnsi="Times New Roman" w:cs="Times New Roman"/>
+          <w:sz w:val="26"/>
+          <w:szCs w:val="26"/>
+        </w:rPr>
+        <w:t>buộc</w:t>
+      </w:r>
+      <w:proofErr w:type="spellEnd"/>
+      <w:r>
+        <w:rPr>
+          <w:rFonts w:ascii="Times New Roman" w:hAnsi="Times New Roman" w:cs="Times New Roman"/>
+          <w:sz w:val="26"/>
+          <w:szCs w:val="26"/>
+        </w:rPr>
+        <w:t xml:space="preserve"> </w:t>
+      </w:r>
+      <w:proofErr w:type="spellStart"/>
+      <w:r>
+        <w:rPr>
+          <w:rFonts w:ascii="Times New Roman" w:hAnsi="Times New Roman" w:cs="Times New Roman"/>
+          <w:sz w:val="26"/>
+          <w:szCs w:val="26"/>
+        </w:rPr>
+        <w:t>phải</w:t>
+      </w:r>
+      <w:proofErr w:type="spellEnd"/>
+      <w:r>
+        <w:rPr>
+          <w:rFonts w:ascii="Times New Roman" w:hAnsi="Times New Roman" w:cs="Times New Roman"/>
+          <w:sz w:val="26"/>
+          <w:szCs w:val="26"/>
+        </w:rPr>
+        <w:t xml:space="preserve"> </w:t>
+      </w:r>
+      <w:proofErr w:type="spellStart"/>
+      <w:r>
+        <w:rPr>
+          <w:rFonts w:ascii="Times New Roman" w:hAnsi="Times New Roman" w:cs="Times New Roman"/>
+          <w:sz w:val="26"/>
+          <w:szCs w:val="26"/>
+        </w:rPr>
+        <w:t>được</w:t>
+      </w:r>
+      <w:proofErr w:type="spellEnd"/>
+      <w:r>
+        <w:rPr>
+          <w:rFonts w:ascii="Times New Roman" w:hAnsi="Times New Roman" w:cs="Times New Roman"/>
+          <w:sz w:val="26"/>
+          <w:szCs w:val="26"/>
+        </w:rPr>
+        <w:t xml:space="preserve"> assign value </w:t>
+      </w:r>
+      <w:proofErr w:type="spellStart"/>
+      <w:r>
+        <w:rPr>
+          <w:rFonts w:ascii="Times New Roman" w:hAnsi="Times New Roman" w:cs="Times New Roman"/>
+          <w:sz w:val="26"/>
+          <w:szCs w:val="26"/>
+        </w:rPr>
+        <w:t>trong</w:t>
+      </w:r>
+      <w:proofErr w:type="spellEnd"/>
+      <w:r>
+        <w:rPr>
+          <w:rFonts w:ascii="Times New Roman" w:hAnsi="Times New Roman" w:cs="Times New Roman"/>
+          <w:sz w:val="26"/>
+          <w:szCs w:val="26"/>
+        </w:rPr>
+        <w:t xml:space="preserve"> </w:t>
+      </w:r>
+      <w:proofErr w:type="spellStart"/>
+      <w:r>
+        <w:rPr>
+          <w:rFonts w:ascii="Times New Roman" w:hAnsi="Times New Roman" w:cs="Times New Roman"/>
+          <w:sz w:val="26"/>
+          <w:szCs w:val="26"/>
+        </w:rPr>
+        <w:t>hàm</w:t>
+      </w:r>
+      <w:proofErr w:type="spellEnd"/>
+      <w:r>
+        <w:rPr>
+          <w:rFonts w:ascii="Times New Roman" w:hAnsi="Times New Roman" w:cs="Times New Roman"/>
+          <w:sz w:val="26"/>
+          <w:szCs w:val="26"/>
+        </w:rPr>
+        <w:t xml:space="preserve"> </w:t>
+      </w:r>
+      <w:proofErr w:type="spellStart"/>
+      <w:proofErr w:type="gramStart"/>
       <w:r>
         <w:rPr>
           <w:rFonts w:ascii="Times New Roman" w:hAnsi="Times New Roman" w:cs="Times New Roman"/>
@@ -28988,7 +29284,29 @@
           <w:sz w:val="26"/>
           <w:szCs w:val="26"/>
         </w:rPr>
-        <w:t>()</w:t>
+        <w:t>init</w:t>
+      </w:r>
+      <w:proofErr w:type="spellEnd"/>
+      <w:r>
+        <w:rPr>
+          <w:rFonts w:ascii="Times New Roman" w:hAnsi="Times New Roman" w:cs="Times New Roman"/>
+          <w:b/>
+          <w:bCs/>
+          <w:sz w:val="26"/>
+          <w:szCs w:val="26"/>
+        </w:rPr>
+        <w:t>(</w:t>
+      </w:r>
+      <w:proofErr w:type="gramEnd"/>
+      <w:r>
+        <w:rPr>
+          <w:rFonts w:ascii="Times New Roman" w:hAnsi="Times New Roman" w:cs="Times New Roman"/>
+          <w:b/>
+          <w:bCs/>
+          <w:sz w:val="26"/>
+          <w:szCs w:val="26"/>
+        </w:rPr>
+        <w:t>)</w:t>
       </w:r>
       <w:r>
         <w:rPr>
@@ -29205,8 +29523,9 @@
           <w:sz w:val="26"/>
           <w:szCs w:val="26"/>
         </w:rPr>
-        <w:t xml:space="preserve"> var!.</w:t>
-      </w:r>
+        <w:t xml:space="preserve"> </w:t>
+      </w:r>
+      <w:proofErr w:type="gramStart"/>
       <w:r>
         <w:rPr>
           <w:rFonts w:ascii="Times New Roman" w:hAnsi="Times New Roman" w:cs="Times New Roman"/>
@@ -29215,279 +29534,9 @@
           <w:sz w:val="26"/>
           <w:szCs w:val="26"/>
         </w:rPr>
-        <w:t xml:space="preserve"> </w:t>
-      </w:r>
-      <w:proofErr w:type="spellStart"/>
-      <w:r>
-        <w:rPr>
-          <w:rFonts w:ascii="Times New Roman" w:hAnsi="Times New Roman" w:cs="Times New Roman"/>
-          <w:sz w:val="26"/>
-          <w:szCs w:val="26"/>
-        </w:rPr>
-        <w:t>Như</w:t>
-      </w:r>
-      <w:proofErr w:type="spellEnd"/>
-      <w:r>
-        <w:rPr>
-          <w:rFonts w:ascii="Times New Roman" w:hAnsi="Times New Roman" w:cs="Times New Roman"/>
-          <w:sz w:val="26"/>
-          <w:szCs w:val="26"/>
-        </w:rPr>
-        <w:t xml:space="preserve"> </w:t>
-      </w:r>
-      <w:proofErr w:type="spellStart"/>
-      <w:r>
-        <w:rPr>
-          <w:rFonts w:ascii="Times New Roman" w:hAnsi="Times New Roman" w:cs="Times New Roman"/>
-          <w:sz w:val="26"/>
-          <w:szCs w:val="26"/>
-        </w:rPr>
-        <w:t>đã</w:t>
-      </w:r>
-      <w:proofErr w:type="spellEnd"/>
-      <w:r>
-        <w:rPr>
-          <w:rFonts w:ascii="Times New Roman" w:hAnsi="Times New Roman" w:cs="Times New Roman"/>
-          <w:sz w:val="26"/>
-          <w:szCs w:val="26"/>
-        </w:rPr>
-        <w:t xml:space="preserve"> </w:t>
-      </w:r>
-      <w:proofErr w:type="spellStart"/>
-      <w:r>
-        <w:rPr>
-          <w:rFonts w:ascii="Times New Roman" w:hAnsi="Times New Roman" w:cs="Times New Roman"/>
-          <w:sz w:val="26"/>
-          <w:szCs w:val="26"/>
-        </w:rPr>
-        <w:t>nói</w:t>
-      </w:r>
-      <w:proofErr w:type="spellEnd"/>
-      <w:r>
-        <w:rPr>
-          <w:rFonts w:ascii="Times New Roman" w:hAnsi="Times New Roman" w:cs="Times New Roman"/>
-          <w:sz w:val="26"/>
-          <w:szCs w:val="26"/>
-        </w:rPr>
-        <w:t xml:space="preserve"> </w:t>
-      </w:r>
-      <w:proofErr w:type="spellStart"/>
-      <w:r>
-        <w:rPr>
-          <w:rFonts w:ascii="Times New Roman" w:hAnsi="Times New Roman" w:cs="Times New Roman"/>
-          <w:sz w:val="26"/>
-          <w:szCs w:val="26"/>
-        </w:rPr>
-        <w:t>bên</w:t>
-      </w:r>
-      <w:proofErr w:type="spellEnd"/>
-      <w:r>
-        <w:rPr>
-          <w:rFonts w:ascii="Times New Roman" w:hAnsi="Times New Roman" w:cs="Times New Roman"/>
-          <w:sz w:val="26"/>
-          <w:szCs w:val="26"/>
-        </w:rPr>
-        <w:t xml:space="preserve"> </w:t>
-      </w:r>
-      <w:proofErr w:type="spellStart"/>
-      <w:r>
-        <w:rPr>
-          <w:rFonts w:ascii="Times New Roman" w:hAnsi="Times New Roman" w:cs="Times New Roman"/>
-          <w:sz w:val="26"/>
-          <w:szCs w:val="26"/>
-        </w:rPr>
-        <w:t>trên</w:t>
-      </w:r>
-      <w:proofErr w:type="spellEnd"/>
-      <w:r>
-        <w:rPr>
-          <w:rFonts w:ascii="Times New Roman" w:hAnsi="Times New Roman" w:cs="Times New Roman"/>
-          <w:sz w:val="26"/>
-          <w:szCs w:val="26"/>
-        </w:rPr>
-        <w:t xml:space="preserve">, </w:t>
-      </w:r>
-      <w:proofErr w:type="spellStart"/>
-      <w:r>
-        <w:rPr>
-          <w:rFonts w:ascii="Times New Roman" w:hAnsi="Times New Roman" w:cs="Times New Roman"/>
-          <w:sz w:val="26"/>
-          <w:szCs w:val="26"/>
-        </w:rPr>
-        <w:t>khi</w:t>
-      </w:r>
-      <w:proofErr w:type="spellEnd"/>
-      <w:r>
-        <w:rPr>
-          <w:rFonts w:ascii="Times New Roman" w:hAnsi="Times New Roman" w:cs="Times New Roman"/>
-          <w:sz w:val="26"/>
-          <w:szCs w:val="26"/>
-        </w:rPr>
-        <w:t xml:space="preserve"> ta </w:t>
-      </w:r>
-      <w:proofErr w:type="spellStart"/>
-      <w:r>
-        <w:rPr>
-          <w:rFonts w:ascii="Times New Roman" w:hAnsi="Times New Roman" w:cs="Times New Roman"/>
-          <w:sz w:val="26"/>
-          <w:szCs w:val="26"/>
-        </w:rPr>
-        <w:t>không</w:t>
-      </w:r>
-      <w:proofErr w:type="spellEnd"/>
-      <w:r>
-        <w:rPr>
-          <w:rFonts w:ascii="Times New Roman" w:hAnsi="Times New Roman" w:cs="Times New Roman"/>
-          <w:sz w:val="26"/>
-          <w:szCs w:val="26"/>
-        </w:rPr>
-        <w:t xml:space="preserve"> </w:t>
-      </w:r>
-      <w:proofErr w:type="spellStart"/>
-      <w:r>
-        <w:rPr>
-          <w:rFonts w:ascii="Times New Roman" w:hAnsi="Times New Roman" w:cs="Times New Roman"/>
-          <w:sz w:val="26"/>
-          <w:szCs w:val="26"/>
-        </w:rPr>
-        <w:t>muốn</w:t>
-      </w:r>
-      <w:proofErr w:type="spellEnd"/>
-      <w:r>
-        <w:rPr>
-          <w:rFonts w:ascii="Times New Roman" w:hAnsi="Times New Roman" w:cs="Times New Roman"/>
-          <w:sz w:val="26"/>
-          <w:szCs w:val="26"/>
-        </w:rPr>
-        <w:t xml:space="preserve"> </w:t>
-      </w:r>
-      <w:proofErr w:type="spellStart"/>
-      <w:r>
-        <w:rPr>
-          <w:rFonts w:ascii="Times New Roman" w:hAnsi="Times New Roman" w:cs="Times New Roman"/>
-          <w:sz w:val="26"/>
-          <w:szCs w:val="26"/>
-        </w:rPr>
-        <w:t>gán</w:t>
-      </w:r>
-      <w:proofErr w:type="spellEnd"/>
-      <w:r>
-        <w:rPr>
-          <w:rFonts w:ascii="Times New Roman" w:hAnsi="Times New Roman" w:cs="Times New Roman"/>
-          <w:sz w:val="26"/>
-          <w:szCs w:val="26"/>
-        </w:rPr>
-        <w:t xml:space="preserve"> </w:t>
-      </w:r>
-      <w:proofErr w:type="spellStart"/>
-      <w:r>
-        <w:rPr>
-          <w:rFonts w:ascii="Times New Roman" w:hAnsi="Times New Roman" w:cs="Times New Roman"/>
-          <w:sz w:val="26"/>
-          <w:szCs w:val="26"/>
-        </w:rPr>
-        <w:t>giá</w:t>
-      </w:r>
-      <w:proofErr w:type="spellEnd"/>
-      <w:r>
-        <w:rPr>
-          <w:rFonts w:ascii="Times New Roman" w:hAnsi="Times New Roman" w:cs="Times New Roman"/>
-          <w:sz w:val="26"/>
-          <w:szCs w:val="26"/>
-        </w:rPr>
-        <w:t xml:space="preserve"> </w:t>
-      </w:r>
-      <w:proofErr w:type="spellStart"/>
-      <w:r>
-        <w:rPr>
-          <w:rFonts w:ascii="Times New Roman" w:hAnsi="Times New Roman" w:cs="Times New Roman"/>
-          <w:sz w:val="26"/>
-          <w:szCs w:val="26"/>
-        </w:rPr>
-        <w:t>trị</w:t>
-      </w:r>
-      <w:proofErr w:type="spellEnd"/>
-      <w:r>
-        <w:rPr>
-          <w:rFonts w:ascii="Times New Roman" w:hAnsi="Times New Roman" w:cs="Times New Roman"/>
-          <w:sz w:val="26"/>
-          <w:szCs w:val="26"/>
-        </w:rPr>
-        <w:t xml:space="preserve"> </w:t>
-      </w:r>
-      <w:proofErr w:type="spellStart"/>
-      <w:r>
-        <w:rPr>
-          <w:rFonts w:ascii="Times New Roman" w:hAnsi="Times New Roman" w:cs="Times New Roman"/>
-          <w:sz w:val="26"/>
-          <w:szCs w:val="26"/>
-        </w:rPr>
-        <w:t>cho</w:t>
-      </w:r>
-      <w:proofErr w:type="spellEnd"/>
-      <w:r>
-        <w:rPr>
-          <w:rFonts w:ascii="Times New Roman" w:hAnsi="Times New Roman" w:cs="Times New Roman"/>
-          <w:sz w:val="26"/>
-          <w:szCs w:val="26"/>
-        </w:rPr>
-        <w:t xml:space="preserve"> </w:t>
-      </w:r>
-      <w:proofErr w:type="spellStart"/>
-      <w:r>
-        <w:rPr>
-          <w:rFonts w:ascii="Times New Roman" w:hAnsi="Times New Roman" w:cs="Times New Roman"/>
-          <w:sz w:val="26"/>
-          <w:szCs w:val="26"/>
-        </w:rPr>
-        <w:t>chúng</w:t>
-      </w:r>
-      <w:proofErr w:type="spellEnd"/>
-      <w:r>
-        <w:rPr>
-          <w:rFonts w:ascii="Times New Roman" w:hAnsi="Times New Roman" w:cs="Times New Roman"/>
-          <w:sz w:val="26"/>
-          <w:szCs w:val="26"/>
-        </w:rPr>
-        <w:t xml:space="preserve"> </w:t>
-      </w:r>
-      <w:proofErr w:type="spellStart"/>
-      <w:r>
-        <w:rPr>
-          <w:rFonts w:ascii="Times New Roman" w:hAnsi="Times New Roman" w:cs="Times New Roman"/>
-          <w:sz w:val="26"/>
-          <w:szCs w:val="26"/>
-        </w:rPr>
-        <w:t>trong</w:t>
-      </w:r>
-      <w:proofErr w:type="spellEnd"/>
-      <w:r>
-        <w:rPr>
-          <w:rFonts w:ascii="Times New Roman" w:hAnsi="Times New Roman" w:cs="Times New Roman"/>
-          <w:sz w:val="26"/>
-          <w:szCs w:val="26"/>
-        </w:rPr>
-        <w:t xml:space="preserve"> </w:t>
-      </w:r>
-      <w:proofErr w:type="spellStart"/>
-      <w:r>
-        <w:rPr>
-          <w:rFonts w:ascii="Times New Roman" w:hAnsi="Times New Roman" w:cs="Times New Roman"/>
-          <w:sz w:val="26"/>
-          <w:szCs w:val="26"/>
-        </w:rPr>
-        <w:t>hàm</w:t>
-      </w:r>
-      <w:proofErr w:type="spellEnd"/>
-      <w:r>
-        <w:rPr>
-          <w:rFonts w:ascii="Times New Roman" w:hAnsi="Times New Roman" w:cs="Times New Roman"/>
-          <w:sz w:val="26"/>
-          <w:szCs w:val="26"/>
-        </w:rPr>
-        <w:t xml:space="preserve"> </w:t>
-      </w:r>
-      <w:proofErr w:type="spellStart"/>
+        <w:t>var!.</w:t>
+      </w:r>
+      <w:proofErr w:type="gramEnd"/>
       <w:r>
         <w:rPr>
           <w:rFonts w:ascii="Times New Roman" w:hAnsi="Times New Roman" w:cs="Times New Roman"/>
@@ -29496,9 +29545,280 @@
           <w:sz w:val="26"/>
           <w:szCs w:val="26"/>
         </w:rPr>
-        <w:t>init</w:t>
-      </w:r>
-      <w:proofErr w:type="spellEnd"/>
+        <w:t xml:space="preserve"> </w:t>
+      </w:r>
+      <w:proofErr w:type="spellStart"/>
+      <w:r>
+        <w:rPr>
+          <w:rFonts w:ascii="Times New Roman" w:hAnsi="Times New Roman" w:cs="Times New Roman"/>
+          <w:sz w:val="26"/>
+          <w:szCs w:val="26"/>
+        </w:rPr>
+        <w:t>Như</w:t>
+      </w:r>
+      <w:proofErr w:type="spellEnd"/>
+      <w:r>
+        <w:rPr>
+          <w:rFonts w:ascii="Times New Roman" w:hAnsi="Times New Roman" w:cs="Times New Roman"/>
+          <w:sz w:val="26"/>
+          <w:szCs w:val="26"/>
+        </w:rPr>
+        <w:t xml:space="preserve"> </w:t>
+      </w:r>
+      <w:proofErr w:type="spellStart"/>
+      <w:r>
+        <w:rPr>
+          <w:rFonts w:ascii="Times New Roman" w:hAnsi="Times New Roman" w:cs="Times New Roman"/>
+          <w:sz w:val="26"/>
+          <w:szCs w:val="26"/>
+        </w:rPr>
+        <w:t>đã</w:t>
+      </w:r>
+      <w:proofErr w:type="spellEnd"/>
+      <w:r>
+        <w:rPr>
+          <w:rFonts w:ascii="Times New Roman" w:hAnsi="Times New Roman" w:cs="Times New Roman"/>
+          <w:sz w:val="26"/>
+          <w:szCs w:val="26"/>
+        </w:rPr>
+        <w:t xml:space="preserve"> </w:t>
+      </w:r>
+      <w:proofErr w:type="spellStart"/>
+      <w:r>
+        <w:rPr>
+          <w:rFonts w:ascii="Times New Roman" w:hAnsi="Times New Roman" w:cs="Times New Roman"/>
+          <w:sz w:val="26"/>
+          <w:szCs w:val="26"/>
+        </w:rPr>
+        <w:t>nói</w:t>
+      </w:r>
+      <w:proofErr w:type="spellEnd"/>
+      <w:r>
+        <w:rPr>
+          <w:rFonts w:ascii="Times New Roman" w:hAnsi="Times New Roman" w:cs="Times New Roman"/>
+          <w:sz w:val="26"/>
+          <w:szCs w:val="26"/>
+        </w:rPr>
+        <w:t xml:space="preserve"> </w:t>
+      </w:r>
+      <w:proofErr w:type="spellStart"/>
+      <w:r>
+        <w:rPr>
+          <w:rFonts w:ascii="Times New Roman" w:hAnsi="Times New Roman" w:cs="Times New Roman"/>
+          <w:sz w:val="26"/>
+          <w:szCs w:val="26"/>
+        </w:rPr>
+        <w:t>bên</w:t>
+      </w:r>
+      <w:proofErr w:type="spellEnd"/>
+      <w:r>
+        <w:rPr>
+          <w:rFonts w:ascii="Times New Roman" w:hAnsi="Times New Roman" w:cs="Times New Roman"/>
+          <w:sz w:val="26"/>
+          <w:szCs w:val="26"/>
+        </w:rPr>
+        <w:t xml:space="preserve"> </w:t>
+      </w:r>
+      <w:proofErr w:type="spellStart"/>
+      <w:r>
+        <w:rPr>
+          <w:rFonts w:ascii="Times New Roman" w:hAnsi="Times New Roman" w:cs="Times New Roman"/>
+          <w:sz w:val="26"/>
+          <w:szCs w:val="26"/>
+        </w:rPr>
+        <w:t>trên</w:t>
+      </w:r>
+      <w:proofErr w:type="spellEnd"/>
+      <w:r>
+        <w:rPr>
+          <w:rFonts w:ascii="Times New Roman" w:hAnsi="Times New Roman" w:cs="Times New Roman"/>
+          <w:sz w:val="26"/>
+          <w:szCs w:val="26"/>
+        </w:rPr>
+        <w:t xml:space="preserve">, </w:t>
+      </w:r>
+      <w:proofErr w:type="spellStart"/>
+      <w:r>
+        <w:rPr>
+          <w:rFonts w:ascii="Times New Roman" w:hAnsi="Times New Roman" w:cs="Times New Roman"/>
+          <w:sz w:val="26"/>
+          <w:szCs w:val="26"/>
+        </w:rPr>
+        <w:t>khi</w:t>
+      </w:r>
+      <w:proofErr w:type="spellEnd"/>
+      <w:r>
+        <w:rPr>
+          <w:rFonts w:ascii="Times New Roman" w:hAnsi="Times New Roman" w:cs="Times New Roman"/>
+          <w:sz w:val="26"/>
+          <w:szCs w:val="26"/>
+        </w:rPr>
+        <w:t xml:space="preserve"> ta </w:t>
+      </w:r>
+      <w:proofErr w:type="spellStart"/>
+      <w:r>
+        <w:rPr>
+          <w:rFonts w:ascii="Times New Roman" w:hAnsi="Times New Roman" w:cs="Times New Roman"/>
+          <w:sz w:val="26"/>
+          <w:szCs w:val="26"/>
+        </w:rPr>
+        <w:t>không</w:t>
+      </w:r>
+      <w:proofErr w:type="spellEnd"/>
+      <w:r>
+        <w:rPr>
+          <w:rFonts w:ascii="Times New Roman" w:hAnsi="Times New Roman" w:cs="Times New Roman"/>
+          <w:sz w:val="26"/>
+          <w:szCs w:val="26"/>
+        </w:rPr>
+        <w:t xml:space="preserve"> </w:t>
+      </w:r>
+      <w:proofErr w:type="spellStart"/>
+      <w:r>
+        <w:rPr>
+          <w:rFonts w:ascii="Times New Roman" w:hAnsi="Times New Roman" w:cs="Times New Roman"/>
+          <w:sz w:val="26"/>
+          <w:szCs w:val="26"/>
+        </w:rPr>
+        <w:t>muốn</w:t>
+      </w:r>
+      <w:proofErr w:type="spellEnd"/>
+      <w:r>
+        <w:rPr>
+          <w:rFonts w:ascii="Times New Roman" w:hAnsi="Times New Roman" w:cs="Times New Roman"/>
+          <w:sz w:val="26"/>
+          <w:szCs w:val="26"/>
+        </w:rPr>
+        <w:t xml:space="preserve"> </w:t>
+      </w:r>
+      <w:proofErr w:type="spellStart"/>
+      <w:r>
+        <w:rPr>
+          <w:rFonts w:ascii="Times New Roman" w:hAnsi="Times New Roman" w:cs="Times New Roman"/>
+          <w:sz w:val="26"/>
+          <w:szCs w:val="26"/>
+        </w:rPr>
+        <w:t>gán</w:t>
+      </w:r>
+      <w:proofErr w:type="spellEnd"/>
+      <w:r>
+        <w:rPr>
+          <w:rFonts w:ascii="Times New Roman" w:hAnsi="Times New Roman" w:cs="Times New Roman"/>
+          <w:sz w:val="26"/>
+          <w:szCs w:val="26"/>
+        </w:rPr>
+        <w:t xml:space="preserve"> </w:t>
+      </w:r>
+      <w:proofErr w:type="spellStart"/>
+      <w:r>
+        <w:rPr>
+          <w:rFonts w:ascii="Times New Roman" w:hAnsi="Times New Roman" w:cs="Times New Roman"/>
+          <w:sz w:val="26"/>
+          <w:szCs w:val="26"/>
+        </w:rPr>
+        <w:t>giá</w:t>
+      </w:r>
+      <w:proofErr w:type="spellEnd"/>
+      <w:r>
+        <w:rPr>
+          <w:rFonts w:ascii="Times New Roman" w:hAnsi="Times New Roman" w:cs="Times New Roman"/>
+          <w:sz w:val="26"/>
+          <w:szCs w:val="26"/>
+        </w:rPr>
+        <w:t xml:space="preserve"> </w:t>
+      </w:r>
+      <w:proofErr w:type="spellStart"/>
+      <w:r>
+        <w:rPr>
+          <w:rFonts w:ascii="Times New Roman" w:hAnsi="Times New Roman" w:cs="Times New Roman"/>
+          <w:sz w:val="26"/>
+          <w:szCs w:val="26"/>
+        </w:rPr>
+        <w:t>trị</w:t>
+      </w:r>
+      <w:proofErr w:type="spellEnd"/>
+      <w:r>
+        <w:rPr>
+          <w:rFonts w:ascii="Times New Roman" w:hAnsi="Times New Roman" w:cs="Times New Roman"/>
+          <w:sz w:val="26"/>
+          <w:szCs w:val="26"/>
+        </w:rPr>
+        <w:t xml:space="preserve"> </w:t>
+      </w:r>
+      <w:proofErr w:type="spellStart"/>
+      <w:r>
+        <w:rPr>
+          <w:rFonts w:ascii="Times New Roman" w:hAnsi="Times New Roman" w:cs="Times New Roman"/>
+          <w:sz w:val="26"/>
+          <w:szCs w:val="26"/>
+        </w:rPr>
+        <w:t>cho</w:t>
+      </w:r>
+      <w:proofErr w:type="spellEnd"/>
+      <w:r>
+        <w:rPr>
+          <w:rFonts w:ascii="Times New Roman" w:hAnsi="Times New Roman" w:cs="Times New Roman"/>
+          <w:sz w:val="26"/>
+          <w:szCs w:val="26"/>
+        </w:rPr>
+        <w:t xml:space="preserve"> </w:t>
+      </w:r>
+      <w:proofErr w:type="spellStart"/>
+      <w:r>
+        <w:rPr>
+          <w:rFonts w:ascii="Times New Roman" w:hAnsi="Times New Roman" w:cs="Times New Roman"/>
+          <w:sz w:val="26"/>
+          <w:szCs w:val="26"/>
+        </w:rPr>
+        <w:t>chúng</w:t>
+      </w:r>
+      <w:proofErr w:type="spellEnd"/>
+      <w:r>
+        <w:rPr>
+          <w:rFonts w:ascii="Times New Roman" w:hAnsi="Times New Roman" w:cs="Times New Roman"/>
+          <w:sz w:val="26"/>
+          <w:szCs w:val="26"/>
+        </w:rPr>
+        <w:t xml:space="preserve"> </w:t>
+      </w:r>
+      <w:proofErr w:type="spellStart"/>
+      <w:r>
+        <w:rPr>
+          <w:rFonts w:ascii="Times New Roman" w:hAnsi="Times New Roman" w:cs="Times New Roman"/>
+          <w:sz w:val="26"/>
+          <w:szCs w:val="26"/>
+        </w:rPr>
+        <w:t>trong</w:t>
+      </w:r>
+      <w:proofErr w:type="spellEnd"/>
+      <w:r>
+        <w:rPr>
+          <w:rFonts w:ascii="Times New Roman" w:hAnsi="Times New Roman" w:cs="Times New Roman"/>
+          <w:sz w:val="26"/>
+          <w:szCs w:val="26"/>
+        </w:rPr>
+        <w:t xml:space="preserve"> </w:t>
+      </w:r>
+      <w:proofErr w:type="spellStart"/>
+      <w:r>
+        <w:rPr>
+          <w:rFonts w:ascii="Times New Roman" w:hAnsi="Times New Roman" w:cs="Times New Roman"/>
+          <w:sz w:val="26"/>
+          <w:szCs w:val="26"/>
+        </w:rPr>
+        <w:t>hàm</w:t>
+      </w:r>
+      <w:proofErr w:type="spellEnd"/>
+      <w:r>
+        <w:rPr>
+          <w:rFonts w:ascii="Times New Roman" w:hAnsi="Times New Roman" w:cs="Times New Roman"/>
+          <w:sz w:val="26"/>
+          <w:szCs w:val="26"/>
+        </w:rPr>
+        <w:t xml:space="preserve"> </w:t>
+      </w:r>
+      <w:proofErr w:type="spellStart"/>
+      <w:proofErr w:type="gramStart"/>
       <w:r>
         <w:rPr>
           <w:rFonts w:ascii="Times New Roman" w:hAnsi="Times New Roman" w:cs="Times New Roman"/>
@@ -29507,80 +29827,9 @@
           <w:sz w:val="26"/>
           <w:szCs w:val="26"/>
         </w:rPr>
-        <w:t xml:space="preserve">() </w:t>
-      </w:r>
-      <w:proofErr w:type="spellStart"/>
-      <w:r>
-        <w:rPr>
-          <w:rFonts w:ascii="Times New Roman" w:hAnsi="Times New Roman" w:cs="Times New Roman"/>
-          <w:sz w:val="26"/>
-          <w:szCs w:val="26"/>
-        </w:rPr>
-        <w:t>thì</w:t>
-      </w:r>
-      <w:proofErr w:type="spellEnd"/>
-      <w:r>
-        <w:rPr>
-          <w:rFonts w:ascii="Times New Roman" w:hAnsi="Times New Roman" w:cs="Times New Roman"/>
-          <w:sz w:val="26"/>
-          <w:szCs w:val="26"/>
-        </w:rPr>
-        <w:t xml:space="preserve"> </w:t>
-      </w:r>
-      <w:proofErr w:type="spellStart"/>
-      <w:r>
-        <w:rPr>
-          <w:rFonts w:ascii="Times New Roman" w:hAnsi="Times New Roman" w:cs="Times New Roman"/>
-          <w:sz w:val="26"/>
-          <w:szCs w:val="26"/>
-        </w:rPr>
-        <w:t>có</w:t>
-      </w:r>
-      <w:proofErr w:type="spellEnd"/>
-      <w:r>
-        <w:rPr>
-          <w:rFonts w:ascii="Times New Roman" w:hAnsi="Times New Roman" w:cs="Times New Roman"/>
-          <w:sz w:val="26"/>
-          <w:szCs w:val="26"/>
-        </w:rPr>
-        <w:t xml:space="preserve"> </w:t>
-      </w:r>
-      <w:proofErr w:type="spellStart"/>
-      <w:r>
-        <w:rPr>
-          <w:rFonts w:ascii="Times New Roman" w:hAnsi="Times New Roman" w:cs="Times New Roman"/>
-          <w:sz w:val="26"/>
-          <w:szCs w:val="26"/>
-        </w:rPr>
-        <w:t>thể</w:t>
-      </w:r>
-      <w:proofErr w:type="spellEnd"/>
-      <w:r>
-        <w:rPr>
-          <w:rFonts w:ascii="Times New Roman" w:hAnsi="Times New Roman" w:cs="Times New Roman"/>
-          <w:sz w:val="26"/>
-          <w:szCs w:val="26"/>
-        </w:rPr>
-        <w:t xml:space="preserve"> </w:t>
-      </w:r>
-      <w:proofErr w:type="spellStart"/>
-      <w:r>
-        <w:rPr>
-          <w:rFonts w:ascii="Times New Roman" w:hAnsi="Times New Roman" w:cs="Times New Roman"/>
-          <w:sz w:val="26"/>
-          <w:szCs w:val="26"/>
-        </w:rPr>
-        <w:t>dùng</w:t>
-      </w:r>
-      <w:proofErr w:type="spellEnd"/>
-      <w:r>
-        <w:rPr>
-          <w:rFonts w:ascii="Times New Roman" w:hAnsi="Times New Roman" w:cs="Times New Roman"/>
-          <w:sz w:val="26"/>
-          <w:szCs w:val="26"/>
-        </w:rPr>
-        <w:t xml:space="preserve"> </w:t>
-      </w:r>
+        <w:t>init</w:t>
+      </w:r>
+      <w:proofErr w:type="spellEnd"/>
       <w:r>
         <w:rPr>
           <w:rFonts w:ascii="Times New Roman" w:hAnsi="Times New Roman" w:cs="Times New Roman"/>
@@ -29589,9 +29838,9 @@
           <w:sz w:val="26"/>
           <w:szCs w:val="26"/>
         </w:rPr>
-        <w:t xml:space="preserve">var? </w:t>
-      </w:r>
-      <w:proofErr w:type="spellStart"/>
+        <w:t>(</w:t>
+      </w:r>
+      <w:proofErr w:type="gramEnd"/>
       <w:r>
         <w:rPr>
           <w:rFonts w:ascii="Times New Roman" w:hAnsi="Times New Roman" w:cs="Times New Roman"/>
@@ -29600,9 +29849,80 @@
           <w:sz w:val="26"/>
           <w:szCs w:val="26"/>
         </w:rPr>
-        <w:t>hoặc</w:t>
-      </w:r>
-      <w:proofErr w:type="spellEnd"/>
+        <w:t xml:space="preserve">) </w:t>
+      </w:r>
+      <w:proofErr w:type="spellStart"/>
+      <w:r>
+        <w:rPr>
+          <w:rFonts w:ascii="Times New Roman" w:hAnsi="Times New Roman" w:cs="Times New Roman"/>
+          <w:sz w:val="26"/>
+          <w:szCs w:val="26"/>
+        </w:rPr>
+        <w:t>thì</w:t>
+      </w:r>
+      <w:proofErr w:type="spellEnd"/>
+      <w:r>
+        <w:rPr>
+          <w:rFonts w:ascii="Times New Roman" w:hAnsi="Times New Roman" w:cs="Times New Roman"/>
+          <w:sz w:val="26"/>
+          <w:szCs w:val="26"/>
+        </w:rPr>
+        <w:t xml:space="preserve"> </w:t>
+      </w:r>
+      <w:proofErr w:type="spellStart"/>
+      <w:r>
+        <w:rPr>
+          <w:rFonts w:ascii="Times New Roman" w:hAnsi="Times New Roman" w:cs="Times New Roman"/>
+          <w:sz w:val="26"/>
+          <w:szCs w:val="26"/>
+        </w:rPr>
+        <w:t>có</w:t>
+      </w:r>
+      <w:proofErr w:type="spellEnd"/>
+      <w:r>
+        <w:rPr>
+          <w:rFonts w:ascii="Times New Roman" w:hAnsi="Times New Roman" w:cs="Times New Roman"/>
+          <w:sz w:val="26"/>
+          <w:szCs w:val="26"/>
+        </w:rPr>
+        <w:t xml:space="preserve"> </w:t>
+      </w:r>
+      <w:proofErr w:type="spellStart"/>
+      <w:r>
+        <w:rPr>
+          <w:rFonts w:ascii="Times New Roman" w:hAnsi="Times New Roman" w:cs="Times New Roman"/>
+          <w:sz w:val="26"/>
+          <w:szCs w:val="26"/>
+        </w:rPr>
+        <w:t>thể</w:t>
+      </w:r>
+      <w:proofErr w:type="spellEnd"/>
+      <w:r>
+        <w:rPr>
+          <w:rFonts w:ascii="Times New Roman" w:hAnsi="Times New Roman" w:cs="Times New Roman"/>
+          <w:sz w:val="26"/>
+          <w:szCs w:val="26"/>
+        </w:rPr>
+        <w:t xml:space="preserve"> </w:t>
+      </w:r>
+      <w:proofErr w:type="spellStart"/>
+      <w:r>
+        <w:rPr>
+          <w:rFonts w:ascii="Times New Roman" w:hAnsi="Times New Roman" w:cs="Times New Roman"/>
+          <w:sz w:val="26"/>
+          <w:szCs w:val="26"/>
+        </w:rPr>
+        <w:t>dùng</w:t>
+      </w:r>
+      <w:proofErr w:type="spellEnd"/>
+      <w:r>
+        <w:rPr>
+          <w:rFonts w:ascii="Times New Roman" w:hAnsi="Times New Roman" w:cs="Times New Roman"/>
+          <w:sz w:val="26"/>
+          <w:szCs w:val="26"/>
+        </w:rPr>
+        <w:t xml:space="preserve"> </w:t>
+      </w:r>
       <w:r>
         <w:rPr>
           <w:rFonts w:ascii="Times New Roman" w:hAnsi="Times New Roman" w:cs="Times New Roman"/>
@@ -29611,152 +29931,9 @@
           <w:sz w:val="26"/>
           <w:szCs w:val="26"/>
         </w:rPr>
-        <w:t xml:space="preserve"> var!. </w:t>
-      </w:r>
-      <w:proofErr w:type="spellStart"/>
-      <w:r>
-        <w:rPr>
-          <w:rFonts w:ascii="Times New Roman" w:hAnsi="Times New Roman" w:cs="Times New Roman"/>
-          <w:sz w:val="26"/>
-          <w:szCs w:val="26"/>
-        </w:rPr>
-        <w:t>Điểm</w:t>
-      </w:r>
-      <w:proofErr w:type="spellEnd"/>
-      <w:r>
-        <w:rPr>
-          <w:rFonts w:ascii="Times New Roman" w:hAnsi="Times New Roman" w:cs="Times New Roman"/>
-          <w:sz w:val="26"/>
-          <w:szCs w:val="26"/>
-        </w:rPr>
-        <w:t xml:space="preserve"> </w:t>
-      </w:r>
-      <w:proofErr w:type="spellStart"/>
-      <w:r>
-        <w:rPr>
-          <w:rFonts w:ascii="Times New Roman" w:hAnsi="Times New Roman" w:cs="Times New Roman"/>
-          <w:sz w:val="26"/>
-          <w:szCs w:val="26"/>
-        </w:rPr>
-        <w:t>khác</w:t>
-      </w:r>
-      <w:proofErr w:type="spellEnd"/>
-      <w:r>
-        <w:rPr>
-          <w:rFonts w:ascii="Times New Roman" w:hAnsi="Times New Roman" w:cs="Times New Roman"/>
-          <w:sz w:val="26"/>
-          <w:szCs w:val="26"/>
-        </w:rPr>
-        <w:t xml:space="preserve"> </w:t>
-      </w:r>
-      <w:proofErr w:type="spellStart"/>
-      <w:r>
-        <w:rPr>
-          <w:rFonts w:ascii="Times New Roman" w:hAnsi="Times New Roman" w:cs="Times New Roman"/>
-          <w:sz w:val="26"/>
-          <w:szCs w:val="26"/>
-        </w:rPr>
-        <w:t>biệt</w:t>
-      </w:r>
-      <w:proofErr w:type="spellEnd"/>
-      <w:r>
-        <w:rPr>
-          <w:rFonts w:ascii="Times New Roman" w:hAnsi="Times New Roman" w:cs="Times New Roman"/>
-          <w:sz w:val="26"/>
-          <w:szCs w:val="26"/>
-        </w:rPr>
-        <w:t xml:space="preserve"> </w:t>
-      </w:r>
-      <w:proofErr w:type="spellStart"/>
-      <w:r>
-        <w:rPr>
-          <w:rFonts w:ascii="Times New Roman" w:hAnsi="Times New Roman" w:cs="Times New Roman"/>
-          <w:sz w:val="26"/>
-          <w:szCs w:val="26"/>
-        </w:rPr>
-        <w:t>giữa</w:t>
-      </w:r>
-      <w:proofErr w:type="spellEnd"/>
-      <w:r>
-        <w:rPr>
-          <w:rFonts w:ascii="Times New Roman" w:hAnsi="Times New Roman" w:cs="Times New Roman"/>
-          <w:sz w:val="26"/>
-          <w:szCs w:val="26"/>
-        </w:rPr>
-        <w:t xml:space="preserve"> 2 </w:t>
-      </w:r>
-      <w:proofErr w:type="spellStart"/>
-      <w:r>
-        <w:rPr>
-          <w:rFonts w:ascii="Times New Roman" w:hAnsi="Times New Roman" w:cs="Times New Roman"/>
-          <w:sz w:val="26"/>
-          <w:szCs w:val="26"/>
-        </w:rPr>
-        <w:t>biến</w:t>
-      </w:r>
-      <w:proofErr w:type="spellEnd"/>
-      <w:r>
-        <w:rPr>
-          <w:rFonts w:ascii="Times New Roman" w:hAnsi="Times New Roman" w:cs="Times New Roman"/>
-          <w:sz w:val="26"/>
-          <w:szCs w:val="26"/>
-        </w:rPr>
-        <w:t xml:space="preserve"> </w:t>
-      </w:r>
-      <w:proofErr w:type="spellStart"/>
-      <w:r>
-        <w:rPr>
-          <w:rFonts w:ascii="Times New Roman" w:hAnsi="Times New Roman" w:cs="Times New Roman"/>
-          <w:sz w:val="26"/>
-          <w:szCs w:val="26"/>
-        </w:rPr>
-        <w:t>này</w:t>
-      </w:r>
-      <w:proofErr w:type="spellEnd"/>
-      <w:r>
-        <w:rPr>
-          <w:rFonts w:ascii="Times New Roman" w:hAnsi="Times New Roman" w:cs="Times New Roman"/>
-          <w:sz w:val="26"/>
-          <w:szCs w:val="26"/>
-        </w:rPr>
-        <w:t xml:space="preserve"> </w:t>
-      </w:r>
-      <w:proofErr w:type="spellStart"/>
-      <w:r>
-        <w:rPr>
-          <w:rFonts w:ascii="Times New Roman" w:hAnsi="Times New Roman" w:cs="Times New Roman"/>
-          <w:sz w:val="26"/>
-          <w:szCs w:val="26"/>
-        </w:rPr>
-        <w:t>là</w:t>
-      </w:r>
-      <w:proofErr w:type="spellEnd"/>
-      <w:r>
-        <w:rPr>
-          <w:rFonts w:ascii="Times New Roman" w:hAnsi="Times New Roman" w:cs="Times New Roman"/>
-          <w:sz w:val="26"/>
-          <w:szCs w:val="26"/>
-        </w:rPr>
-        <w:t xml:space="preserve"> </w:t>
-      </w:r>
-      <w:proofErr w:type="spellStart"/>
-      <w:r>
-        <w:rPr>
-          <w:rFonts w:ascii="Times New Roman" w:hAnsi="Times New Roman" w:cs="Times New Roman"/>
-          <w:sz w:val="26"/>
-          <w:szCs w:val="26"/>
-        </w:rPr>
-        <w:t>biến</w:t>
-      </w:r>
-      <w:proofErr w:type="spellEnd"/>
-      <w:r>
-        <w:rPr>
-          <w:rFonts w:ascii="Times New Roman" w:hAnsi="Times New Roman" w:cs="Times New Roman"/>
-          <w:sz w:val="26"/>
-          <w:szCs w:val="26"/>
-        </w:rPr>
-        <w:t xml:space="preserve"> </w:t>
-      </w:r>
+        <w:t xml:space="preserve">var? </w:t>
+      </w:r>
+      <w:proofErr w:type="spellStart"/>
       <w:r>
         <w:rPr>
           <w:rFonts w:ascii="Times New Roman" w:hAnsi="Times New Roman" w:cs="Times New Roman"/>
@@ -29765,98 +29942,9 @@
           <w:sz w:val="26"/>
           <w:szCs w:val="26"/>
         </w:rPr>
-        <w:t xml:space="preserve">var? </w:t>
-      </w:r>
-      <w:proofErr w:type="spellStart"/>
-      <w:r>
-        <w:rPr>
-          <w:rFonts w:ascii="Times New Roman" w:hAnsi="Times New Roman" w:cs="Times New Roman"/>
-          <w:sz w:val="26"/>
-          <w:szCs w:val="26"/>
-        </w:rPr>
-        <w:t>thì</w:t>
-      </w:r>
-      <w:proofErr w:type="spellEnd"/>
-      <w:r>
-        <w:rPr>
-          <w:rFonts w:ascii="Times New Roman" w:hAnsi="Times New Roman" w:cs="Times New Roman"/>
-          <w:sz w:val="26"/>
-          <w:szCs w:val="26"/>
-        </w:rPr>
-        <w:t xml:space="preserve"> </w:t>
-      </w:r>
-      <w:proofErr w:type="spellStart"/>
-      <w:r>
-        <w:rPr>
-          <w:rFonts w:ascii="Times New Roman" w:hAnsi="Times New Roman" w:cs="Times New Roman"/>
-          <w:sz w:val="26"/>
-          <w:szCs w:val="26"/>
-        </w:rPr>
-        <w:t>khi</w:t>
-      </w:r>
-      <w:proofErr w:type="spellEnd"/>
-      <w:r>
-        <w:rPr>
-          <w:rFonts w:ascii="Times New Roman" w:hAnsi="Times New Roman" w:cs="Times New Roman"/>
-          <w:sz w:val="26"/>
-          <w:szCs w:val="26"/>
-        </w:rPr>
-        <w:t xml:space="preserve"> </w:t>
-      </w:r>
-      <w:proofErr w:type="spellStart"/>
-      <w:r>
-        <w:rPr>
-          <w:rFonts w:ascii="Times New Roman" w:hAnsi="Times New Roman" w:cs="Times New Roman"/>
-          <w:sz w:val="26"/>
-          <w:szCs w:val="26"/>
-        </w:rPr>
-        <w:t>sử</w:t>
-      </w:r>
-      <w:proofErr w:type="spellEnd"/>
-      <w:r>
-        <w:rPr>
-          <w:rFonts w:ascii="Times New Roman" w:hAnsi="Times New Roman" w:cs="Times New Roman"/>
-          <w:sz w:val="26"/>
-          <w:szCs w:val="26"/>
-        </w:rPr>
-        <w:t xml:space="preserve"> </w:t>
-      </w:r>
-      <w:proofErr w:type="spellStart"/>
-      <w:r>
-        <w:rPr>
-          <w:rFonts w:ascii="Times New Roman" w:hAnsi="Times New Roman" w:cs="Times New Roman"/>
-          <w:sz w:val="26"/>
-          <w:szCs w:val="26"/>
-        </w:rPr>
-        <w:t>dụng</w:t>
-      </w:r>
-      <w:proofErr w:type="spellEnd"/>
-      <w:r>
-        <w:rPr>
-          <w:rFonts w:ascii="Times New Roman" w:hAnsi="Times New Roman" w:cs="Times New Roman"/>
-          <w:sz w:val="26"/>
-          <w:szCs w:val="26"/>
-        </w:rPr>
-        <w:t xml:space="preserve"> </w:t>
-      </w:r>
-      <w:proofErr w:type="spellStart"/>
-      <w:r>
-        <w:rPr>
-          <w:rFonts w:ascii="Times New Roman" w:hAnsi="Times New Roman" w:cs="Times New Roman"/>
-          <w:sz w:val="26"/>
-          <w:szCs w:val="26"/>
-        </w:rPr>
-        <w:t>trong</w:t>
-      </w:r>
-      <w:proofErr w:type="spellEnd"/>
-      <w:r>
-        <w:rPr>
-          <w:rFonts w:ascii="Times New Roman" w:hAnsi="Times New Roman" w:cs="Times New Roman"/>
-          <w:sz w:val="26"/>
-          <w:szCs w:val="26"/>
-        </w:rPr>
-        <w:t xml:space="preserve"> </w:t>
-      </w:r>
+        <w:t>hoặc</w:t>
+      </w:r>
+      <w:proofErr w:type="spellEnd"/>
       <w:r>
         <w:rPr>
           <w:rFonts w:ascii="Times New Roman" w:hAnsi="Times New Roman" w:cs="Times New Roman"/>
@@ -29865,44 +29953,152 @@
           <w:sz w:val="26"/>
           <w:szCs w:val="26"/>
         </w:rPr>
-        <w:t>class</w:t>
-      </w:r>
-      <w:r>
-        <w:rPr>
-          <w:rFonts w:ascii="Times New Roman" w:hAnsi="Times New Roman" w:cs="Times New Roman"/>
-          <w:sz w:val="26"/>
-          <w:szCs w:val="26"/>
-        </w:rPr>
-        <w:t xml:space="preserve"> ta </w:t>
-      </w:r>
-      <w:proofErr w:type="spellStart"/>
-      <w:r>
-        <w:rPr>
-          <w:rFonts w:ascii="Times New Roman" w:hAnsi="Times New Roman" w:cs="Times New Roman"/>
-          <w:sz w:val="26"/>
-          <w:szCs w:val="26"/>
-        </w:rPr>
-        <w:t>phải</w:t>
-      </w:r>
-      <w:proofErr w:type="spellEnd"/>
-      <w:r>
-        <w:rPr>
-          <w:rFonts w:ascii="Times New Roman" w:hAnsi="Times New Roman" w:cs="Times New Roman"/>
-          <w:sz w:val="26"/>
-          <w:szCs w:val="26"/>
-        </w:rPr>
-        <w:t xml:space="preserve"> unwrap </w:t>
-      </w:r>
-      <w:proofErr w:type="spellStart"/>
-      <w:r>
-        <w:rPr>
-          <w:rFonts w:ascii="Times New Roman" w:hAnsi="Times New Roman" w:cs="Times New Roman"/>
-          <w:sz w:val="26"/>
-          <w:szCs w:val="26"/>
-        </w:rPr>
-        <w:t>nó</w:t>
-      </w:r>
-      <w:proofErr w:type="spellEnd"/>
+        <w:t xml:space="preserve"> var!. </w:t>
+      </w:r>
+      <w:proofErr w:type="spellStart"/>
+      <w:r>
+        <w:rPr>
+          <w:rFonts w:ascii="Times New Roman" w:hAnsi="Times New Roman" w:cs="Times New Roman"/>
+          <w:sz w:val="26"/>
+          <w:szCs w:val="26"/>
+        </w:rPr>
+        <w:t>Điểm</w:t>
+      </w:r>
+      <w:proofErr w:type="spellEnd"/>
+      <w:r>
+        <w:rPr>
+          <w:rFonts w:ascii="Times New Roman" w:hAnsi="Times New Roman" w:cs="Times New Roman"/>
+          <w:sz w:val="26"/>
+          <w:szCs w:val="26"/>
+        </w:rPr>
+        <w:t xml:space="preserve"> </w:t>
+      </w:r>
+      <w:proofErr w:type="spellStart"/>
+      <w:r>
+        <w:rPr>
+          <w:rFonts w:ascii="Times New Roman" w:hAnsi="Times New Roman" w:cs="Times New Roman"/>
+          <w:sz w:val="26"/>
+          <w:szCs w:val="26"/>
+        </w:rPr>
+        <w:t>khác</w:t>
+      </w:r>
+      <w:proofErr w:type="spellEnd"/>
+      <w:r>
+        <w:rPr>
+          <w:rFonts w:ascii="Times New Roman" w:hAnsi="Times New Roman" w:cs="Times New Roman"/>
+          <w:sz w:val="26"/>
+          <w:szCs w:val="26"/>
+        </w:rPr>
+        <w:t xml:space="preserve"> </w:t>
+      </w:r>
+      <w:proofErr w:type="spellStart"/>
+      <w:r>
+        <w:rPr>
+          <w:rFonts w:ascii="Times New Roman" w:hAnsi="Times New Roman" w:cs="Times New Roman"/>
+          <w:sz w:val="26"/>
+          <w:szCs w:val="26"/>
+        </w:rPr>
+        <w:t>biệt</w:t>
+      </w:r>
+      <w:proofErr w:type="spellEnd"/>
+      <w:r>
+        <w:rPr>
+          <w:rFonts w:ascii="Times New Roman" w:hAnsi="Times New Roman" w:cs="Times New Roman"/>
+          <w:sz w:val="26"/>
+          <w:szCs w:val="26"/>
+        </w:rPr>
+        <w:t xml:space="preserve"> </w:t>
+      </w:r>
+      <w:proofErr w:type="spellStart"/>
+      <w:r>
+        <w:rPr>
+          <w:rFonts w:ascii="Times New Roman" w:hAnsi="Times New Roman" w:cs="Times New Roman"/>
+          <w:sz w:val="26"/>
+          <w:szCs w:val="26"/>
+        </w:rPr>
+        <w:t>giữa</w:t>
+      </w:r>
+      <w:proofErr w:type="spellEnd"/>
+      <w:r>
+        <w:rPr>
+          <w:rFonts w:ascii="Times New Roman" w:hAnsi="Times New Roman" w:cs="Times New Roman"/>
+          <w:sz w:val="26"/>
+          <w:szCs w:val="26"/>
+        </w:rPr>
+        <w:t xml:space="preserve"> 2 </w:t>
+      </w:r>
+      <w:proofErr w:type="spellStart"/>
+      <w:r>
+        <w:rPr>
+          <w:rFonts w:ascii="Times New Roman" w:hAnsi="Times New Roman" w:cs="Times New Roman"/>
+          <w:sz w:val="26"/>
+          <w:szCs w:val="26"/>
+        </w:rPr>
+        <w:t>biến</w:t>
+      </w:r>
+      <w:proofErr w:type="spellEnd"/>
+      <w:r>
+        <w:rPr>
+          <w:rFonts w:ascii="Times New Roman" w:hAnsi="Times New Roman" w:cs="Times New Roman"/>
+          <w:sz w:val="26"/>
+          <w:szCs w:val="26"/>
+        </w:rPr>
+        <w:t xml:space="preserve"> </w:t>
+      </w:r>
+      <w:proofErr w:type="spellStart"/>
+      <w:r>
+        <w:rPr>
+          <w:rFonts w:ascii="Times New Roman" w:hAnsi="Times New Roman" w:cs="Times New Roman"/>
+          <w:sz w:val="26"/>
+          <w:szCs w:val="26"/>
+        </w:rPr>
+        <w:t>này</w:t>
+      </w:r>
+      <w:proofErr w:type="spellEnd"/>
+      <w:r>
+        <w:rPr>
+          <w:rFonts w:ascii="Times New Roman" w:hAnsi="Times New Roman" w:cs="Times New Roman"/>
+          <w:sz w:val="26"/>
+          <w:szCs w:val="26"/>
+        </w:rPr>
+        <w:t xml:space="preserve"> </w:t>
+      </w:r>
+      <w:proofErr w:type="spellStart"/>
+      <w:r>
+        <w:rPr>
+          <w:rFonts w:ascii="Times New Roman" w:hAnsi="Times New Roman" w:cs="Times New Roman"/>
+          <w:sz w:val="26"/>
+          <w:szCs w:val="26"/>
+        </w:rPr>
+        <w:t>là</w:t>
+      </w:r>
+      <w:proofErr w:type="spellEnd"/>
+      <w:r>
+        <w:rPr>
+          <w:rFonts w:ascii="Times New Roman" w:hAnsi="Times New Roman" w:cs="Times New Roman"/>
+          <w:sz w:val="26"/>
+          <w:szCs w:val="26"/>
+        </w:rPr>
+        <w:t xml:space="preserve"> </w:t>
+      </w:r>
+      <w:proofErr w:type="spellStart"/>
+      <w:r>
+        <w:rPr>
+          <w:rFonts w:ascii="Times New Roman" w:hAnsi="Times New Roman" w:cs="Times New Roman"/>
+          <w:sz w:val="26"/>
+          <w:szCs w:val="26"/>
+        </w:rPr>
+        <w:t>biến</w:t>
+      </w:r>
+      <w:proofErr w:type="spellEnd"/>
+      <w:r>
+        <w:rPr>
+          <w:rFonts w:ascii="Times New Roman" w:hAnsi="Times New Roman" w:cs="Times New Roman"/>
+          <w:sz w:val="26"/>
+          <w:szCs w:val="26"/>
+        </w:rPr>
+        <w:t xml:space="preserve"> </w:t>
+      </w:r>
       <w:r>
         <w:rPr>
           <w:rFonts w:ascii="Times New Roman" w:hAnsi="Times New Roman" w:cs="Times New Roman"/>
@@ -29911,51 +30107,79 @@
           <w:sz w:val="26"/>
           <w:szCs w:val="26"/>
         </w:rPr>
-        <w:t xml:space="preserve">, </w:t>
-      </w:r>
-      <w:proofErr w:type="spellStart"/>
-      <w:r>
-        <w:rPr>
-          <w:rFonts w:ascii="Times New Roman" w:hAnsi="Times New Roman" w:cs="Times New Roman"/>
-          <w:sz w:val="26"/>
-          <w:szCs w:val="26"/>
-        </w:rPr>
-        <w:t>còn</w:t>
-      </w:r>
-      <w:proofErr w:type="spellEnd"/>
-      <w:r>
-        <w:rPr>
-          <w:rFonts w:ascii="Times New Roman" w:hAnsi="Times New Roman" w:cs="Times New Roman"/>
-          <w:sz w:val="26"/>
-          <w:szCs w:val="26"/>
-        </w:rPr>
-        <w:t xml:space="preserve"> </w:t>
-      </w:r>
-      <w:proofErr w:type="spellStart"/>
-      <w:r>
-        <w:rPr>
-          <w:rFonts w:ascii="Times New Roman" w:hAnsi="Times New Roman" w:cs="Times New Roman"/>
-          <w:sz w:val="26"/>
-          <w:szCs w:val="26"/>
-        </w:rPr>
-        <w:t>biến</w:t>
-      </w:r>
-      <w:proofErr w:type="spellEnd"/>
-      <w:r>
-        <w:rPr>
-          <w:rFonts w:ascii="Times New Roman" w:hAnsi="Times New Roman" w:cs="Times New Roman"/>
-          <w:sz w:val="26"/>
-          <w:szCs w:val="26"/>
-        </w:rPr>
-        <w:t xml:space="preserve"> var!</w:t>
-      </w:r>
-      <w:r>
-        <w:rPr>
-          <w:rFonts w:ascii="Times New Roman" w:hAnsi="Times New Roman" w:cs="Times New Roman"/>
-          <w:sz w:val="26"/>
-          <w:szCs w:val="26"/>
-        </w:rPr>
-        <w:t xml:space="preserve"> ở </w:t>
+        <w:t xml:space="preserve">var? </w:t>
+      </w:r>
+      <w:proofErr w:type="spellStart"/>
+      <w:r>
+        <w:rPr>
+          <w:rFonts w:ascii="Times New Roman" w:hAnsi="Times New Roman" w:cs="Times New Roman"/>
+          <w:sz w:val="26"/>
+          <w:szCs w:val="26"/>
+        </w:rPr>
+        <w:t>thì</w:t>
+      </w:r>
+      <w:proofErr w:type="spellEnd"/>
+      <w:r>
+        <w:rPr>
+          <w:rFonts w:ascii="Times New Roman" w:hAnsi="Times New Roman" w:cs="Times New Roman"/>
+          <w:sz w:val="26"/>
+          <w:szCs w:val="26"/>
+        </w:rPr>
+        <w:t xml:space="preserve"> </w:t>
+      </w:r>
+      <w:proofErr w:type="spellStart"/>
+      <w:r>
+        <w:rPr>
+          <w:rFonts w:ascii="Times New Roman" w:hAnsi="Times New Roman" w:cs="Times New Roman"/>
+          <w:sz w:val="26"/>
+          <w:szCs w:val="26"/>
+        </w:rPr>
+        <w:t>khi</w:t>
+      </w:r>
+      <w:proofErr w:type="spellEnd"/>
+      <w:r>
+        <w:rPr>
+          <w:rFonts w:ascii="Times New Roman" w:hAnsi="Times New Roman" w:cs="Times New Roman"/>
+          <w:sz w:val="26"/>
+          <w:szCs w:val="26"/>
+        </w:rPr>
+        <w:t xml:space="preserve"> </w:t>
+      </w:r>
+      <w:proofErr w:type="spellStart"/>
+      <w:r>
+        <w:rPr>
+          <w:rFonts w:ascii="Times New Roman" w:hAnsi="Times New Roman" w:cs="Times New Roman"/>
+          <w:sz w:val="26"/>
+          <w:szCs w:val="26"/>
+        </w:rPr>
+        <w:t>sử</w:t>
+      </w:r>
+      <w:proofErr w:type="spellEnd"/>
+      <w:r>
+        <w:rPr>
+          <w:rFonts w:ascii="Times New Roman" w:hAnsi="Times New Roman" w:cs="Times New Roman"/>
+          <w:sz w:val="26"/>
+          <w:szCs w:val="26"/>
+        </w:rPr>
+        <w:t xml:space="preserve"> </w:t>
+      </w:r>
+      <w:proofErr w:type="spellStart"/>
+      <w:r>
+        <w:rPr>
+          <w:rFonts w:ascii="Times New Roman" w:hAnsi="Times New Roman" w:cs="Times New Roman"/>
+          <w:sz w:val="26"/>
+          <w:szCs w:val="26"/>
+        </w:rPr>
+        <w:t>dụng</w:t>
+      </w:r>
+      <w:proofErr w:type="spellEnd"/>
+      <w:r>
+        <w:rPr>
+          <w:rFonts w:ascii="Times New Roman" w:hAnsi="Times New Roman" w:cs="Times New Roman"/>
+          <w:sz w:val="26"/>
+          <w:szCs w:val="26"/>
+        </w:rPr>
+        <w:t xml:space="preserve"> </w:t>
       </w:r>
       <w:proofErr w:type="spellStart"/>
       <w:r>
@@ -29983,6 +30207,124 @@
           <w:sz w:val="26"/>
           <w:szCs w:val="26"/>
         </w:rPr>
+        <w:t>class</w:t>
+      </w:r>
+      <w:r>
+        <w:rPr>
+          <w:rFonts w:ascii="Times New Roman" w:hAnsi="Times New Roman" w:cs="Times New Roman"/>
+          <w:sz w:val="26"/>
+          <w:szCs w:val="26"/>
+        </w:rPr>
+        <w:t xml:space="preserve"> ta </w:t>
+      </w:r>
+      <w:proofErr w:type="spellStart"/>
+      <w:r>
+        <w:rPr>
+          <w:rFonts w:ascii="Times New Roman" w:hAnsi="Times New Roman" w:cs="Times New Roman"/>
+          <w:sz w:val="26"/>
+          <w:szCs w:val="26"/>
+        </w:rPr>
+        <w:t>phải</w:t>
+      </w:r>
+      <w:proofErr w:type="spellEnd"/>
+      <w:r>
+        <w:rPr>
+          <w:rFonts w:ascii="Times New Roman" w:hAnsi="Times New Roman" w:cs="Times New Roman"/>
+          <w:sz w:val="26"/>
+          <w:szCs w:val="26"/>
+        </w:rPr>
+        <w:t xml:space="preserve"> unwrap </w:t>
+      </w:r>
+      <w:proofErr w:type="spellStart"/>
+      <w:r>
+        <w:rPr>
+          <w:rFonts w:ascii="Times New Roman" w:hAnsi="Times New Roman" w:cs="Times New Roman"/>
+          <w:sz w:val="26"/>
+          <w:szCs w:val="26"/>
+        </w:rPr>
+        <w:t>nó</w:t>
+      </w:r>
+      <w:proofErr w:type="spellEnd"/>
+      <w:r>
+        <w:rPr>
+          <w:rFonts w:ascii="Times New Roman" w:hAnsi="Times New Roman" w:cs="Times New Roman"/>
+          <w:b/>
+          <w:bCs/>
+          <w:sz w:val="26"/>
+          <w:szCs w:val="26"/>
+        </w:rPr>
+        <w:t xml:space="preserve">, </w:t>
+      </w:r>
+      <w:proofErr w:type="spellStart"/>
+      <w:r>
+        <w:rPr>
+          <w:rFonts w:ascii="Times New Roman" w:hAnsi="Times New Roman" w:cs="Times New Roman"/>
+          <w:sz w:val="26"/>
+          <w:szCs w:val="26"/>
+        </w:rPr>
+        <w:t>còn</w:t>
+      </w:r>
+      <w:proofErr w:type="spellEnd"/>
+      <w:r>
+        <w:rPr>
+          <w:rFonts w:ascii="Times New Roman" w:hAnsi="Times New Roman" w:cs="Times New Roman"/>
+          <w:sz w:val="26"/>
+          <w:szCs w:val="26"/>
+        </w:rPr>
+        <w:t xml:space="preserve"> </w:t>
+      </w:r>
+      <w:proofErr w:type="spellStart"/>
+      <w:r>
+        <w:rPr>
+          <w:rFonts w:ascii="Times New Roman" w:hAnsi="Times New Roman" w:cs="Times New Roman"/>
+          <w:sz w:val="26"/>
+          <w:szCs w:val="26"/>
+        </w:rPr>
+        <w:t>biến</w:t>
+      </w:r>
+      <w:proofErr w:type="spellEnd"/>
+      <w:r>
+        <w:rPr>
+          <w:rFonts w:ascii="Times New Roman" w:hAnsi="Times New Roman" w:cs="Times New Roman"/>
+          <w:sz w:val="26"/>
+          <w:szCs w:val="26"/>
+        </w:rPr>
+        <w:t xml:space="preserve"> var!</w:t>
+      </w:r>
+      <w:r>
+        <w:rPr>
+          <w:rFonts w:ascii="Times New Roman" w:hAnsi="Times New Roman" w:cs="Times New Roman"/>
+          <w:sz w:val="26"/>
+          <w:szCs w:val="26"/>
+        </w:rPr>
+        <w:t xml:space="preserve"> ở </w:t>
+      </w:r>
+      <w:proofErr w:type="spellStart"/>
+      <w:r>
+        <w:rPr>
+          <w:rFonts w:ascii="Times New Roman" w:hAnsi="Times New Roman" w:cs="Times New Roman"/>
+          <w:sz w:val="26"/>
+          <w:szCs w:val="26"/>
+        </w:rPr>
+        <w:t>trong</w:t>
+      </w:r>
+      <w:proofErr w:type="spellEnd"/>
+      <w:r>
+        <w:rPr>
+          <w:rFonts w:ascii="Times New Roman" w:hAnsi="Times New Roman" w:cs="Times New Roman"/>
+          <w:sz w:val="26"/>
+          <w:szCs w:val="26"/>
+        </w:rPr>
+        <w:t xml:space="preserve"> </w:t>
+      </w:r>
+      <w:r>
+        <w:rPr>
+          <w:rFonts w:ascii="Times New Roman" w:hAnsi="Times New Roman" w:cs="Times New Roman"/>
+          <w:b/>
+          <w:bCs/>
+          <w:sz w:val="26"/>
+          <w:szCs w:val="26"/>
+        </w:rPr>
         <w:t xml:space="preserve">class </w:t>
       </w:r>
       <w:proofErr w:type="spellStart"/>
@@ -30040,6 +30382,7 @@
         <w:t xml:space="preserve"> </w:t>
       </w:r>
       <w:proofErr w:type="spellStart"/>
+      <w:proofErr w:type="gramStart"/>
       <w:r>
         <w:rPr>
           <w:rFonts w:ascii="Times New Roman" w:hAnsi="Times New Roman" w:cs="Times New Roman"/>
@@ -30058,6 +30401,7 @@
         <w:t>(</w:t>
       </w:r>
       <w:proofErr w:type="spellStart"/>
+      <w:proofErr w:type="gramEnd"/>
       <w:r>
         <w:rPr>
           <w:rFonts w:ascii="Times New Roman" w:hAnsi="Times New Roman" w:cs="Times New Roman"/>
@@ -30243,7 +30587,25 @@
           <w:sz w:val="26"/>
           <w:szCs w:val="26"/>
         </w:rPr>
-        <w:t xml:space="preserve"> class(ý </w:t>
+        <w:t xml:space="preserve"> </w:t>
+      </w:r>
+      <w:proofErr w:type="gramStart"/>
+      <w:r>
+        <w:rPr>
+          <w:rFonts w:ascii="Times New Roman" w:hAnsi="Times New Roman" w:cs="Times New Roman"/>
+          <w:sz w:val="26"/>
+          <w:szCs w:val="26"/>
+        </w:rPr>
+        <w:t>class(</w:t>
+      </w:r>
+      <w:proofErr w:type="gramEnd"/>
+      <w:r>
+        <w:rPr>
+          <w:rFonts w:ascii="Times New Roman" w:hAnsi="Times New Roman" w:cs="Times New Roman"/>
+          <w:sz w:val="26"/>
+          <w:szCs w:val="26"/>
+        </w:rPr>
+        <w:t xml:space="preserve">ý </w:t>
       </w:r>
       <w:proofErr w:type="spellStart"/>
       <w:r>
@@ -33893,13 +34255,23 @@
         </w:rPr>
         <w:t xml:space="preserve"> </w:t>
       </w:r>
-      <w:r>
-        <w:rPr>
-          <w:rFonts w:ascii="Times New Roman" w:hAnsi="Times New Roman" w:cs="Times New Roman"/>
-          <w:sz w:val="26"/>
-          <w:szCs w:val="26"/>
-        </w:rPr>
-        <w:t xml:space="preserve">Task(Task </w:t>
+      <w:proofErr w:type="gramStart"/>
+      <w:r>
+        <w:rPr>
+          <w:rFonts w:ascii="Times New Roman" w:hAnsi="Times New Roman" w:cs="Times New Roman"/>
+          <w:sz w:val="26"/>
+          <w:szCs w:val="26"/>
+        </w:rPr>
+        <w:t>Task(</w:t>
+      </w:r>
+      <w:proofErr w:type="gramEnd"/>
+      <w:r>
+        <w:rPr>
+          <w:rFonts w:ascii="Times New Roman" w:hAnsi="Times New Roman" w:cs="Times New Roman"/>
+          <w:sz w:val="26"/>
+          <w:szCs w:val="26"/>
+        </w:rPr>
+        <w:t xml:space="preserve">Task </w:t>
       </w:r>
       <w:proofErr w:type="spellStart"/>
       <w:r>
@@ -34185,8 +34557,28 @@
           <w:sz w:val="26"/>
           <w:szCs w:val="26"/>
         </w:rPr>
-        <w:t xml:space="preserve"> gì ?</w:t>
-      </w:r>
+        <w:t xml:space="preserve"> </w:t>
+      </w:r>
+      <w:proofErr w:type="spellStart"/>
+      <w:proofErr w:type="gramStart"/>
+      <w:r>
+        <w:rPr>
+          <w:rFonts w:ascii="Times New Roman" w:hAnsi="Times New Roman" w:cs="Times New Roman"/>
+          <w:sz w:val="26"/>
+          <w:szCs w:val="26"/>
+        </w:rPr>
+        <w:t>gì</w:t>
+      </w:r>
+      <w:proofErr w:type="spellEnd"/>
+      <w:r>
+        <w:rPr>
+          <w:rFonts w:ascii="Times New Roman" w:hAnsi="Times New Roman" w:cs="Times New Roman"/>
+          <w:sz w:val="26"/>
+          <w:szCs w:val="26"/>
+        </w:rPr>
+        <w:t xml:space="preserve"> ?</w:t>
+      </w:r>
+      <w:proofErr w:type="gramEnd"/>
       <w:r>
         <w:rPr>
           <w:rFonts w:ascii="Times New Roman" w:hAnsi="Times New Roman" w:cs="Times New Roman"/>
@@ -35822,6 +36214,7 @@
         </w:rPr>
         <w:t xml:space="preserve"> </w:t>
       </w:r>
+      <w:proofErr w:type="gramStart"/>
       <w:r>
         <w:rPr>
           <w:rFonts w:ascii="Times New Roman" w:hAnsi="Times New Roman" w:cs="Times New Roman"/>
@@ -35830,7 +36223,18 @@
           <w:sz w:val="26"/>
           <w:szCs w:val="26"/>
         </w:rPr>
-        <w:t>activate().</w:t>
+        <w:t>activate(</w:t>
+      </w:r>
+      <w:proofErr w:type="gramEnd"/>
+      <w:r>
+        <w:rPr>
+          <w:rFonts w:ascii="Times New Roman" w:hAnsi="Times New Roman" w:cs="Times New Roman"/>
+          <w:b/>
+          <w:bCs/>
+          <w:sz w:val="26"/>
+          <w:szCs w:val="26"/>
+        </w:rPr>
+        <w:t>).</w:t>
       </w:r>
       <w:r>
         <w:rPr>
@@ -37920,25 +38324,7 @@
           <w:sz w:val="26"/>
           <w:szCs w:val="26"/>
         </w:rPr>
-        <w:t xml:space="preserve">. </w:t>
-      </w:r>
-      <w:proofErr w:type="spellStart"/>
-      <w:r>
-        <w:rPr>
-          <w:rFonts w:ascii="Times New Roman" w:hAnsi="Times New Roman" w:cs="Times New Roman"/>
-          <w:sz w:val="26"/>
-          <w:szCs w:val="26"/>
-        </w:rPr>
-        <w:t>Trong</w:t>
-      </w:r>
-      <w:proofErr w:type="spellEnd"/>
-      <w:r>
-        <w:rPr>
-          <w:rFonts w:ascii="Times New Roman" w:hAnsi="Times New Roman" w:cs="Times New Roman"/>
-          <w:sz w:val="26"/>
-          <w:szCs w:val="26"/>
-        </w:rPr>
-        <w:t xml:space="preserve"> </w:t>
+        <w:t xml:space="preserve">. Trong </w:t>
       </w:r>
       <w:proofErr w:type="spellStart"/>
       <w:r>
@@ -37974,7 +38360,25 @@
           <w:sz w:val="26"/>
           <w:szCs w:val="26"/>
         </w:rPr>
-        <w:t xml:space="preserve"> 2 block code print(“1”) </w:t>
+        <w:t xml:space="preserve"> 2 block code </w:t>
+      </w:r>
+      <w:proofErr w:type="gramStart"/>
+      <w:r>
+        <w:rPr>
+          <w:rFonts w:ascii="Times New Roman" w:hAnsi="Times New Roman" w:cs="Times New Roman"/>
+          <w:sz w:val="26"/>
+          <w:szCs w:val="26"/>
+        </w:rPr>
+        <w:t>print(</w:t>
+      </w:r>
+      <w:proofErr w:type="gramEnd"/>
+      <w:r>
+        <w:rPr>
+          <w:rFonts w:ascii="Times New Roman" w:hAnsi="Times New Roman" w:cs="Times New Roman"/>
+          <w:sz w:val="26"/>
+          <w:szCs w:val="26"/>
+        </w:rPr>
+        <w:t xml:space="preserve">“1”) </w:t>
       </w:r>
       <w:proofErr w:type="spellStart"/>
       <w:r>
@@ -38169,7 +38573,25 @@
           <w:sz w:val="26"/>
           <w:szCs w:val="26"/>
         </w:rPr>
-        <w:t xml:space="preserve"> 2 block code print() </w:t>
+        <w:t xml:space="preserve"> 2 block code </w:t>
+      </w:r>
+      <w:proofErr w:type="gramStart"/>
+      <w:r>
+        <w:rPr>
+          <w:rFonts w:ascii="Times New Roman" w:hAnsi="Times New Roman" w:cs="Times New Roman"/>
+          <w:sz w:val="26"/>
+          <w:szCs w:val="26"/>
+        </w:rPr>
+        <w:t>print(</w:t>
+      </w:r>
+      <w:proofErr w:type="gramEnd"/>
+      <w:r>
+        <w:rPr>
+          <w:rFonts w:ascii="Times New Roman" w:hAnsi="Times New Roman" w:cs="Times New Roman"/>
+          <w:sz w:val="26"/>
+          <w:szCs w:val="26"/>
+        </w:rPr>
+        <w:t xml:space="preserve">) </w:t>
       </w:r>
       <w:proofErr w:type="spellStart"/>
       <w:r>
@@ -39119,7 +39541,25 @@
           <w:sz w:val="26"/>
           <w:szCs w:val="26"/>
         </w:rPr>
-        <w:t xml:space="preserve"> print(“1”) </w:t>
+        <w:t xml:space="preserve"> </w:t>
+      </w:r>
+      <w:proofErr w:type="gramStart"/>
+      <w:r>
+        <w:rPr>
+          <w:rFonts w:ascii="Times New Roman" w:hAnsi="Times New Roman" w:cs="Times New Roman"/>
+          <w:sz w:val="26"/>
+          <w:szCs w:val="26"/>
+        </w:rPr>
+        <w:t>print(</w:t>
+      </w:r>
+      <w:proofErr w:type="gramEnd"/>
+      <w:r>
+        <w:rPr>
+          <w:rFonts w:ascii="Times New Roman" w:hAnsi="Times New Roman" w:cs="Times New Roman"/>
+          <w:sz w:val="26"/>
+          <w:szCs w:val="26"/>
+        </w:rPr>
+        <w:t xml:space="preserve">“1”) </w:t>
       </w:r>
       <w:proofErr w:type="spellStart"/>
       <w:r>
@@ -39253,6 +39693,7 @@
         <w:t xml:space="preserve">: </w:t>
       </w:r>
       <w:proofErr w:type="spellStart"/>
+      <w:proofErr w:type="gramStart"/>
       <w:r>
         <w:rPr>
           <w:rFonts w:ascii="Times New Roman" w:hAnsi="Times New Roman" w:cs="Times New Roman"/>
@@ -39264,6 +39705,7 @@
         <w:t>DispatchQueue.Main.asyn</w:t>
       </w:r>
       <w:proofErr w:type="spellEnd"/>
+      <w:proofErr w:type="gramEnd"/>
       <w:r>
         <w:rPr>
           <w:rFonts w:ascii="Times New Roman" w:hAnsi="Times New Roman" w:cs="Times New Roman"/>
@@ -40100,16 +40542,16 @@
           <w:sz w:val="26"/>
           <w:szCs w:val="26"/>
         </w:rPr>
-        <w:t>a t</w:t>
-      </w:r>
-      <w:proofErr w:type="spellStart"/>
-      <w:r>
-        <w:rPr>
-          <w:rFonts w:ascii="Times New Roman" w:hAnsi="Times New Roman" w:cs="Times New Roman"/>
-          <w:sz w:val="26"/>
-          <w:szCs w:val="26"/>
-        </w:rPr>
-        <w:t>hường</w:t>
+        <w:t xml:space="preserve">a </w:t>
+      </w:r>
+      <w:proofErr w:type="spellStart"/>
+      <w:r>
+        <w:rPr>
+          <w:rFonts w:ascii="Times New Roman" w:hAnsi="Times New Roman" w:cs="Times New Roman"/>
+          <w:sz w:val="26"/>
+          <w:szCs w:val="26"/>
+        </w:rPr>
+        <w:t>thường</w:t>
       </w:r>
       <w:proofErr w:type="spellEnd"/>
       <w:r>
@@ -41206,6 +41648,7 @@
         <w:t xml:space="preserve"> </w:t>
       </w:r>
       <w:proofErr w:type="spellStart"/>
+      <w:proofErr w:type="gramStart"/>
       <w:r>
         <w:rPr>
           <w:rFonts w:ascii="Times New Roman" w:hAnsi="Times New Roman" w:cs="Times New Roman"/>
@@ -41215,6 +41658,7 @@
         <w:t>URLSession.shared.dataTask</w:t>
       </w:r>
       <w:proofErr w:type="spellEnd"/>
+      <w:proofErr w:type="gramEnd"/>
       <w:r>
         <w:rPr>
           <w:rFonts w:ascii="Times New Roman" w:hAnsi="Times New Roman" w:cs="Times New Roman"/>
@@ -42084,10 +42528,11 @@
         <w:rPr>
           <w:noProof/>
         </w:rPr>
+        <w:lastRenderedPageBreak/>
         <w:drawing>
-          <wp:inline distT="0" distB="0" distL="0" distR="0" wp14:anchorId="072F0081" wp14:editId="5DEA0225">
-            <wp:extent cx="5943034" cy="3768918"/>
-            <wp:effectExtent l="0" t="0" r="635" b="3175"/>
+          <wp:inline distT="0" distB="0" distL="0" distR="0" wp14:anchorId="072F0081" wp14:editId="7504F95F">
+            <wp:extent cx="5942730" cy="3881993"/>
+            <wp:effectExtent l="0" t="0" r="1270" b="4445"/>
             <wp:docPr id="60" name="Picture 60" descr="Không có mô tả."/>
             <wp:cNvGraphicFramePr>
               <a:graphicFrameLocks xmlns:a="http://schemas.openxmlformats.org/drawingml/2006/main" noChangeAspect="1"/>
@@ -42117,7 +42562,7 @@
                   <pic:spPr bwMode="auto">
                     <a:xfrm>
                       <a:off x="0" y="0"/>
-                      <a:ext cx="5951830" cy="3774496"/>
+                      <a:ext cx="5952632" cy="3888461"/>
                     </a:xfrm>
                     <a:prstGeom prst="rect">
                       <a:avLst/>
@@ -42150,7 +42595,6 @@
           <w:sz w:val="26"/>
           <w:szCs w:val="26"/>
         </w:rPr>
-        <w:lastRenderedPageBreak/>
         <w:t>Giải</w:t>
       </w:r>
       <w:proofErr w:type="spellEnd"/>
@@ -43168,7 +43612,25 @@
           <w:sz w:val="26"/>
           <w:szCs w:val="26"/>
         </w:rPr>
-        <w:t xml:space="preserve"> print(“Main sync”) ở </w:t>
+        <w:t xml:space="preserve"> </w:t>
+      </w:r>
+      <w:proofErr w:type="gramStart"/>
+      <w:r>
+        <w:rPr>
+          <w:rFonts w:ascii="Times New Roman" w:hAnsi="Times New Roman" w:cs="Times New Roman"/>
+          <w:sz w:val="26"/>
+          <w:szCs w:val="26"/>
+        </w:rPr>
+        <w:t>print(</w:t>
+      </w:r>
+      <w:proofErr w:type="gramEnd"/>
+      <w:r>
+        <w:rPr>
+          <w:rFonts w:ascii="Times New Roman" w:hAnsi="Times New Roman" w:cs="Times New Roman"/>
+          <w:sz w:val="26"/>
+          <w:szCs w:val="26"/>
+        </w:rPr>
+        <w:t xml:space="preserve">“Main sync”) ở </w:t>
       </w:r>
       <w:proofErr w:type="spellStart"/>
       <w:r>
@@ -43477,6 +43939,7 @@
         <w:rPr>
           <w:noProof/>
         </w:rPr>
+        <w:lastRenderedPageBreak/>
         <w:drawing>
           <wp:inline distT="0" distB="0" distL="0" distR="0" wp14:anchorId="20EB523B" wp14:editId="52940850">
             <wp:extent cx="5943600" cy="4167505"/>
@@ -43760,7 +44223,25 @@
           <w:sz w:val="26"/>
           <w:szCs w:val="26"/>
         </w:rPr>
-        <w:t xml:space="preserve"> code print(“Hello ae </w:t>
+        <w:t xml:space="preserve"> code </w:t>
+      </w:r>
+      <w:proofErr w:type="gramStart"/>
+      <w:r>
+        <w:rPr>
+          <w:rFonts w:ascii="Times New Roman" w:hAnsi="Times New Roman" w:cs="Times New Roman"/>
+          <w:sz w:val="26"/>
+          <w:szCs w:val="26"/>
+        </w:rPr>
+        <w:t>print(</w:t>
+      </w:r>
+      <w:proofErr w:type="gramEnd"/>
+      <w:r>
+        <w:rPr>
+          <w:rFonts w:ascii="Times New Roman" w:hAnsi="Times New Roman" w:cs="Times New Roman"/>
+          <w:sz w:val="26"/>
+          <w:szCs w:val="26"/>
+        </w:rPr>
+        <w:t xml:space="preserve">“Hello ae </w:t>
       </w:r>
       <w:proofErr w:type="spellStart"/>
       <w:r>
@@ -43976,15 +44457,7 @@
           <w:sz w:val="26"/>
           <w:szCs w:val="26"/>
         </w:rPr>
-        <w:t xml:space="preserve"> code </w:t>
-      </w:r>
-      <w:r>
-        <w:rPr>
-          <w:rFonts w:ascii="Times New Roman" w:hAnsi="Times New Roman" w:cs="Times New Roman"/>
-          <w:sz w:val="26"/>
-          <w:szCs w:val="26"/>
-        </w:rPr>
-        <w:t>print(“</w:t>
+        <w:t xml:space="preserve"> code print(“</w:t>
       </w:r>
       <w:proofErr w:type="spellStart"/>
       <w:r>
@@ -44002,15 +44475,7 @@
           <w:sz w:val="26"/>
           <w:szCs w:val="26"/>
         </w:rPr>
-        <w:t>”)</w:t>
-      </w:r>
-      <w:r>
-        <w:rPr>
-          <w:rFonts w:ascii="Times New Roman" w:hAnsi="Times New Roman" w:cs="Times New Roman"/>
-          <w:sz w:val="26"/>
-          <w:szCs w:val="26"/>
-        </w:rPr>
-        <w:t xml:space="preserve"> </w:t>
+        <w:t xml:space="preserve">”) </w:t>
       </w:r>
       <w:proofErr w:type="spellStart"/>
       <w:r>
@@ -44064,7 +44529,25 @@
           <w:sz w:val="26"/>
           <w:szCs w:val="26"/>
         </w:rPr>
-        <w:t xml:space="preserve"> print(“Hello ae </w:t>
+        <w:t xml:space="preserve"> </w:t>
+      </w:r>
+      <w:proofErr w:type="gramStart"/>
+      <w:r>
+        <w:rPr>
+          <w:rFonts w:ascii="Times New Roman" w:hAnsi="Times New Roman" w:cs="Times New Roman"/>
+          <w:sz w:val="26"/>
+          <w:szCs w:val="26"/>
+        </w:rPr>
+        <w:t>print(</w:t>
+      </w:r>
+      <w:proofErr w:type="gramEnd"/>
+      <w:r>
+        <w:rPr>
+          <w:rFonts w:ascii="Times New Roman" w:hAnsi="Times New Roman" w:cs="Times New Roman"/>
+          <w:sz w:val="26"/>
+          <w:szCs w:val="26"/>
+        </w:rPr>
+        <w:t xml:space="preserve">“Hello ae </w:t>
       </w:r>
       <w:proofErr w:type="spellStart"/>
       <w:r>
@@ -45987,6 +46470,7 @@
         <w:t xml:space="preserve">: </w:t>
       </w:r>
       <w:proofErr w:type="spellStart"/>
+      <w:proofErr w:type="gramStart"/>
       <w:r>
         <w:rPr>
           <w:rFonts w:ascii="Times New Roman" w:hAnsi="Times New Roman" w:cs="Times New Roman"/>
@@ -45998,6 +46482,7 @@
         <w:t>DispathQueue.Main.sync</w:t>
       </w:r>
       <w:proofErr w:type="spellEnd"/>
+      <w:proofErr w:type="gramEnd"/>
       <w:r>
         <w:rPr>
           <w:rFonts w:ascii="Times New Roman" w:hAnsi="Times New Roman" w:cs="Times New Roman"/>
@@ -48894,6 +49379,7 @@
         </w:rPr>
         <w:t> </w:t>
       </w:r>
+      <w:proofErr w:type="gramStart"/>
       <w:r>
         <w:rPr>
           <w:rStyle w:val="Emphasis"/>
@@ -48904,7 +49390,20 @@
           <w:szCs w:val="27"/>
           <w:shd w:val="clear" w:color="auto" w:fill="FFFFFF"/>
         </w:rPr>
-        <w:t>wait()</w:t>
+        <w:t>wait(</w:t>
+      </w:r>
+      <w:proofErr w:type="gramEnd"/>
+      <w:r>
+        <w:rPr>
+          <w:rStyle w:val="Emphasis"/>
+          <w:rFonts w:ascii="Open Sans" w:hAnsi="Open Sans" w:cs="Open Sans"/>
+          <w:color w:val="1B1B1B"/>
+          <w:spacing w:val="-1"/>
+          <w:sz w:val="27"/>
+          <w:szCs w:val="27"/>
+          <w:shd w:val="clear" w:color="auto" w:fill="FFFFFF"/>
+        </w:rPr>
+        <w:t>)</w:t>
       </w:r>
       <w:r>
         <w:rPr>
@@ -49419,8 +49918,13 @@
           <w:numId w:val="15"/>
         </w:numPr>
       </w:pPr>
-      <w:r>
-        <w:t xml:space="preserve">.enter(): </w:t>
+      <w:proofErr w:type="gramStart"/>
+      <w:r>
+        <w:t>.enter</w:t>
+      </w:r>
+      <w:proofErr w:type="gramEnd"/>
+      <w:r>
+        <w:t xml:space="preserve">(): </w:t>
       </w:r>
       <w:proofErr w:type="spellStart"/>
       <w:r>
@@ -49479,8 +49983,13 @@
           <w:numId w:val="15"/>
         </w:numPr>
       </w:pPr>
-      <w:r>
-        <w:t xml:space="preserve">.leave(): </w:t>
+      <w:proofErr w:type="gramStart"/>
+      <w:r>
+        <w:t>.leave</w:t>
+      </w:r>
+      <w:proofErr w:type="gramEnd"/>
+      <w:r>
+        <w:t xml:space="preserve">(): </w:t>
       </w:r>
       <w:proofErr w:type="spellStart"/>
       <w:r>
@@ -49547,12 +50056,14 @@
           <w:numId w:val="15"/>
         </w:numPr>
       </w:pPr>
+      <w:proofErr w:type="gramStart"/>
       <w:r>
         <w:t>.</w:t>
       </w:r>
       <w:r>
         <w:t>notify</w:t>
       </w:r>
+      <w:proofErr w:type="gramEnd"/>
       <w:r>
         <w:t>()</w:t>
       </w:r>
@@ -49767,7 +50278,15 @@
       </w:r>
       <w:proofErr w:type="spellEnd"/>
       <w:r>
-        <w:t xml:space="preserve"> print(“Done sleep 5s”) </w:t>
+        <w:t xml:space="preserve"> </w:t>
+      </w:r>
+      <w:proofErr w:type="gramStart"/>
+      <w:r>
+        <w:t>print(</w:t>
+      </w:r>
+      <w:proofErr w:type="gramEnd"/>
+      <w:r>
+        <w:t xml:space="preserve">“Done sleep 5s”) </w:t>
       </w:r>
       <w:proofErr w:type="spellStart"/>
       <w:r>
@@ -49880,8 +50399,13 @@
           <w:numId w:val="15"/>
         </w:numPr>
       </w:pPr>
-      <w:r>
-        <w:t xml:space="preserve">.wait(): </w:t>
+      <w:proofErr w:type="gramStart"/>
+      <w:r>
+        <w:t>.wait</w:t>
+      </w:r>
+      <w:proofErr w:type="gramEnd"/>
+      <w:r>
+        <w:t xml:space="preserve">(): </w:t>
       </w:r>
       <w:proofErr w:type="spellStart"/>
       <w:r>
@@ -50972,6 +51496,7 @@
         <w:t xml:space="preserve"> </w:t>
       </w:r>
       <w:proofErr w:type="spellStart"/>
+      <w:proofErr w:type="gramStart"/>
       <w:r>
         <w:rPr>
           <w:rFonts w:ascii="Times New Roman" w:hAnsi="Times New Roman" w:cs="Times New Roman"/>
@@ -50981,6 +51506,7 @@
         <w:t>URLSession.shared.dataTask</w:t>
       </w:r>
       <w:proofErr w:type="spellEnd"/>
+      <w:proofErr w:type="gramEnd"/>
       <w:r>
         <w:rPr>
           <w:rFonts w:ascii="Times New Roman" w:hAnsi="Times New Roman" w:cs="Times New Roman"/>
@@ -51675,15 +52201,7 @@
           <w:sz w:val="26"/>
           <w:szCs w:val="26"/>
         </w:rPr>
-        <w:t>.</w:t>
-      </w:r>
-      <w:r>
-        <w:rPr>
-          <w:rFonts w:ascii="Times New Roman" w:hAnsi="Times New Roman" w:cs="Times New Roman"/>
-          <w:sz w:val="26"/>
-          <w:szCs w:val="26"/>
-        </w:rPr>
-        <w:t xml:space="preserve"> </w:t>
+        <w:t xml:space="preserve">. </w:t>
       </w:r>
       <w:proofErr w:type="spellStart"/>
       <w:r>
@@ -52303,6 +52821,7 @@
         <w:t xml:space="preserve"> </w:t>
       </w:r>
       <w:proofErr w:type="spellStart"/>
+      <w:proofErr w:type="gramStart"/>
       <w:r>
         <w:rPr>
           <w:rFonts w:ascii="Times New Roman" w:hAnsi="Times New Roman" w:cs="Times New Roman"/>
@@ -52321,6 +52840,7 @@
         <w:t>(</w:t>
       </w:r>
       <w:proofErr w:type="spellStart"/>
+      <w:proofErr w:type="gramEnd"/>
       <w:r>
         <w:rPr>
           <w:rFonts w:ascii="Times New Roman" w:hAnsi="Times New Roman" w:cs="Times New Roman"/>

</xml_diff>